<commit_message>
CAT lookup and Culture lookup done, wkst edited
</commit_message>
<xml_diff>
--- a/templates/cat_worksheet_template.docx
+++ b/templates/cat_worksheet_template.docx
@@ -1,6 +1,6 @@
 
 <file path=word/document.xml><?xml version="1.0" encoding="utf-8"?>
-<w:document xmlns:wpc="http://schemas.microsoft.com/office/word/2010/wordprocessingCanvas" xmlns:cx="http://schemas.microsoft.com/office/drawing/2014/chartex" xmlns:cx1="http://schemas.microsoft.com/office/drawing/2015/9/8/chartex" xmlns:mc="http://schemas.openxmlformats.org/markup-compatibility/2006" xmlns:o="urn:schemas-microsoft-com:office:office" xmlns:r="http://schemas.openxmlformats.org/officeDocument/2006/relationships" xmlns:m="http://schemas.openxmlformats.org/officeDocument/2006/math" xmlns:v="urn:schemas-microsoft-com:vml" xmlns:wp14="http://schemas.microsoft.com/office/word/2010/wordprocessingDrawing" xmlns:wp="http://schemas.openxmlformats.org/drawingml/2006/wordprocessingDrawing" xmlns:w10="urn:schemas-microsoft-com:office:word" xmlns:w="http://schemas.openxmlformats.org/wordprocessingml/2006/main" xmlns:w14="http://schemas.microsoft.com/office/word/2010/wordml" xmlns:w15="http://schemas.microsoft.com/office/word/2012/wordml" xmlns:w16se="http://schemas.microsoft.com/office/word/2015/wordml/symex" xmlns:wpg="http://schemas.microsoft.com/office/word/2010/wordprocessingGroup" xmlns:wpi="http://schemas.microsoft.com/office/word/2010/wordprocessingInk" xmlns:wne="http://schemas.microsoft.com/office/word/2006/wordml" xmlns:wps="http://schemas.microsoft.com/office/word/2010/wordprocessingShape" mc:Ignorable="w14 w15 w16se wp14">
+<w:document xmlns:wpc="http://schemas.microsoft.com/office/word/2010/wordprocessingCanvas" xmlns:cx="http://schemas.microsoft.com/office/drawing/2014/chartex" xmlns:cx1="http://schemas.microsoft.com/office/drawing/2015/9/8/chartex" xmlns:cx2="http://schemas.microsoft.com/office/drawing/2015/10/21/chartex" xmlns:cx3="http://schemas.microsoft.com/office/drawing/2016/5/9/chartex" xmlns:cx4="http://schemas.microsoft.com/office/drawing/2016/5/10/chartex" xmlns:cx5="http://schemas.microsoft.com/office/drawing/2016/5/11/chartex" xmlns:cx6="http://schemas.microsoft.com/office/drawing/2016/5/12/chartex" xmlns:cx7="http://schemas.microsoft.com/office/drawing/2016/5/13/chartex" xmlns:cx8="http://schemas.microsoft.com/office/drawing/2016/5/14/chartex" xmlns:mc="http://schemas.openxmlformats.org/markup-compatibility/2006" xmlns:aink="http://schemas.microsoft.com/office/drawing/2016/ink" xmlns:am3d="http://schemas.microsoft.com/office/drawing/2017/model3d" xmlns:o="urn:schemas-microsoft-com:office:office" xmlns:oel="http://schemas.microsoft.com/office/2019/extlst" xmlns:r="http://schemas.openxmlformats.org/officeDocument/2006/relationships" xmlns:m="http://schemas.openxmlformats.org/officeDocument/2006/math" xmlns:v="urn:schemas-microsoft-com:vml" xmlns:wp14="http://schemas.microsoft.com/office/word/2010/wordprocessingDrawing" xmlns:wp="http://schemas.openxmlformats.org/drawingml/2006/wordprocessingDrawing" xmlns:w10="urn:schemas-microsoft-com:office:word" xmlns:w="http://schemas.openxmlformats.org/wordprocessingml/2006/main" xmlns:w14="http://schemas.microsoft.com/office/word/2010/wordml" xmlns:w15="http://schemas.microsoft.com/office/word/2012/wordml" xmlns:w16cex="http://schemas.microsoft.com/office/word/2018/wordml/cex" xmlns:w16cid="http://schemas.microsoft.com/office/word/2016/wordml/cid" xmlns:w16="http://schemas.microsoft.com/office/word/2018/wordml" xmlns:w16sdtdh="http://schemas.microsoft.com/office/word/2020/wordml/sdtdatahash" xmlns:w16se="http://schemas.microsoft.com/office/word/2015/wordml/symex" xmlns:wpg="http://schemas.microsoft.com/office/word/2010/wordprocessingGroup" xmlns:wpi="http://schemas.microsoft.com/office/word/2010/wordprocessingInk" xmlns:wne="http://schemas.microsoft.com/office/word/2006/wordml" xmlns:wps="http://schemas.microsoft.com/office/word/2010/wordprocessingShape" mc:Ignorable="w14 w15 w16se w16cid w16 w16cex w16sdtdh wp14">
   <w:body>
     <w:p>
       <w:pPr>
@@ -23,8 +23,6 @@
         </w:rPr>
         <w:t>Caries Activity Worksheet</w:t>
       </w:r>
-      <w:bookmarkStart w:id="0" w:name="_GoBack"/>
-      <w:bookmarkEnd w:id="0"/>
     </w:p>
     <w:tbl>
       <w:tblPr>
@@ -84,7 +82,7 @@
                 <w:sz w:val="24"/>
                 <w:szCs w:val="24"/>
               </w:rPr>
-              <w:instrText xml:space="preserve"> MERGEFIELD  sampleID  \* MERGEFORMAT </w:instrText>
+              <w:instrText xml:space="preserve"> MERGEFIELD  saID  \* MERGEFORMAT </w:instrText>
             </w:r>
             <w:r>
               <w:rPr>
@@ -101,7 +99,7 @@
                 <w:sz w:val="24"/>
                 <w:szCs w:val="24"/>
               </w:rPr>
-              <w:t>«sampleID»</w:t>
+              <w:t>«saID»</w:t>
             </w:r>
             <w:r>
               <w:rPr>
@@ -1367,7 +1365,7 @@
 </file>
 
 <file path=word/styles.xml><?xml version="1.0" encoding="utf-8"?>
-<w:styles xmlns:mc="http://schemas.openxmlformats.org/markup-compatibility/2006" xmlns:r="http://schemas.openxmlformats.org/officeDocument/2006/relationships" xmlns:w="http://schemas.openxmlformats.org/wordprocessingml/2006/main" xmlns:w14="http://schemas.microsoft.com/office/word/2010/wordml" xmlns:w15="http://schemas.microsoft.com/office/word/2012/wordml" xmlns:w16se="http://schemas.microsoft.com/office/word/2015/wordml/symex" mc:Ignorable="w14 w15 w16se">
+<w:styles xmlns:mc="http://schemas.openxmlformats.org/markup-compatibility/2006" xmlns:r="http://schemas.openxmlformats.org/officeDocument/2006/relationships" xmlns:w="http://schemas.openxmlformats.org/wordprocessingml/2006/main" xmlns:w14="http://schemas.microsoft.com/office/word/2010/wordml" xmlns:w15="http://schemas.microsoft.com/office/word/2012/wordml" xmlns:w16cex="http://schemas.microsoft.com/office/word/2018/wordml/cex" xmlns:w16cid="http://schemas.microsoft.com/office/word/2016/wordml/cid" xmlns:w16="http://schemas.microsoft.com/office/word/2018/wordml" xmlns:w16sdtdh="http://schemas.microsoft.com/office/word/2020/wordml/sdtdatahash" xmlns:w16se="http://schemas.microsoft.com/office/word/2015/wordml/symex" mc:Ignorable="w14 w15 w16se w16cid w16 w16cex w16sdtdh">
   <w:docDefaults>
     <w:rPrDefault>
       <w:rPr>
@@ -1384,7 +1382,7 @@
       </w:pPr>
     </w:pPrDefault>
   </w:docDefaults>
-  <w:latentStyles w:defLockedState="0" w:defUIPriority="99" w:defSemiHidden="0" w:defUnhideWhenUsed="0" w:defQFormat="0" w:count="371">
+  <w:latentStyles w:defLockedState="0" w:defUIPriority="99" w:defSemiHidden="0" w:defUnhideWhenUsed="0" w:defQFormat="0" w:count="376">
     <w:lsdException w:name="Normal" w:uiPriority="0" w:qFormat="1"/>
     <w:lsdException w:name="heading 1" w:uiPriority="9" w:qFormat="1"/>
     <w:lsdException w:name="heading 2" w:semiHidden="1" w:uiPriority="9" w:unhideWhenUsed="1" w:qFormat="1"/>
@@ -1490,7 +1488,6 @@
     <w:lsdException w:name="HTML Sample" w:semiHidden="1" w:unhideWhenUsed="1"/>
     <w:lsdException w:name="HTML Typewriter" w:semiHidden="1" w:unhideWhenUsed="1"/>
     <w:lsdException w:name="HTML Variable" w:semiHidden="1" w:unhideWhenUsed="1"/>
-    <w:lsdException w:name="Normal Table" w:semiHidden="1" w:unhideWhenUsed="1"/>
     <w:lsdException w:name="annotation subject" w:semiHidden="1" w:unhideWhenUsed="1"/>
     <w:lsdException w:name="No List" w:semiHidden="1" w:unhideWhenUsed="1"/>
     <w:lsdException w:name="Outline List 1" w:semiHidden="1" w:unhideWhenUsed="1"/>
@@ -1533,11 +1530,8 @@
     <w:lsdException w:name="Table Contemporary" w:semiHidden="1" w:unhideWhenUsed="1"/>
     <w:lsdException w:name="Table Elegant" w:semiHidden="1" w:unhideWhenUsed="1"/>
     <w:lsdException w:name="Table Professional" w:semiHidden="1" w:unhideWhenUsed="1"/>
-    <w:lsdException w:name="Table Subtle 1" w:semiHidden="1" w:unhideWhenUsed="1"/>
     <w:lsdException w:name="Table Subtle 2" w:semiHidden="1" w:unhideWhenUsed="1"/>
     <w:lsdException w:name="Table Web 1" w:semiHidden="1" w:unhideWhenUsed="1"/>
-    <w:lsdException w:name="Table Web 2" w:semiHidden="1" w:unhideWhenUsed="1"/>
-    <w:lsdException w:name="Table Web 3" w:semiHidden="1" w:unhideWhenUsed="1"/>
     <w:lsdException w:name="Balloon Text" w:semiHidden="1" w:unhideWhenUsed="1"/>
     <w:lsdException w:name="Table Grid" w:uiPriority="39"/>
     <w:lsdException w:name="Table Theme" w:semiHidden="1" w:unhideWhenUsed="1"/>
@@ -1756,6 +1750,11 @@
     <w:lsdException w:name="List Table 5 Dark Accent 6" w:uiPriority="50"/>
     <w:lsdException w:name="List Table 6 Colorful Accent 6" w:uiPriority="51"/>
     <w:lsdException w:name="List Table 7 Colorful Accent 6" w:uiPriority="52"/>
+    <w:lsdException w:name="Mention" w:semiHidden="1" w:unhideWhenUsed="1"/>
+    <w:lsdException w:name="Smart Hyperlink" w:semiHidden="1" w:unhideWhenUsed="1"/>
+    <w:lsdException w:name="Hashtag" w:semiHidden="1" w:unhideWhenUsed="1"/>
+    <w:lsdException w:name="Unresolved Mention" w:semiHidden="1" w:unhideWhenUsed="1"/>
+    <w:lsdException w:name="Smart Link" w:semiHidden="1" w:unhideWhenUsed="1"/>
   </w:latentStyles>
   <w:style w:type="paragraph" w:default="1" w:styleId="Normal">
     <w:name w:val="Normal"/>

</xml_diff>

<commit_message>
Bug fixes, QB addition to orders
</commit_message>
<xml_diff>
--- a/templates/cat_worksheet_template.docx
+++ b/templates/cat_worksheet_template.docx
@@ -1,11 +1,11 @@
 
 <file path=word/document.xml><?xml version="1.0" encoding="utf-8"?>
-<w:document xmlns:wpc="http://schemas.microsoft.com/office/word/2010/wordprocessingCanvas" xmlns:cx="http://schemas.microsoft.com/office/drawing/2014/chartex" xmlns:cx1="http://schemas.microsoft.com/office/drawing/2015/9/8/chartex" xmlns:mc="http://schemas.openxmlformats.org/markup-compatibility/2006" xmlns:o="urn:schemas-microsoft-com:office:office" xmlns:r="http://schemas.openxmlformats.org/officeDocument/2006/relationships" xmlns:m="http://schemas.openxmlformats.org/officeDocument/2006/math" xmlns:v="urn:schemas-microsoft-com:vml" xmlns:wp14="http://schemas.microsoft.com/office/word/2010/wordprocessingDrawing" xmlns:wp="http://schemas.openxmlformats.org/drawingml/2006/wordprocessingDrawing" xmlns:w10="urn:schemas-microsoft-com:office:word" xmlns:w="http://schemas.openxmlformats.org/wordprocessingml/2006/main" xmlns:w14="http://schemas.microsoft.com/office/word/2010/wordml" xmlns:w15="http://schemas.microsoft.com/office/word/2012/wordml" xmlns:w16se="http://schemas.microsoft.com/office/word/2015/wordml/symex" xmlns:wpg="http://schemas.microsoft.com/office/word/2010/wordprocessingGroup" xmlns:wpi="http://schemas.microsoft.com/office/word/2010/wordprocessingInk" xmlns:wne="http://schemas.microsoft.com/office/word/2006/wordml" xmlns:wps="http://schemas.microsoft.com/office/word/2010/wordprocessingShape" mc:Ignorable="w14 w15 w16se wp14">
+<w:document xmlns:wpc="http://schemas.microsoft.com/office/word/2010/wordprocessingCanvas" xmlns:cx="http://schemas.microsoft.com/office/drawing/2014/chartex" xmlns:cx1="http://schemas.microsoft.com/office/drawing/2015/9/8/chartex" xmlns:cx2="http://schemas.microsoft.com/office/drawing/2015/10/21/chartex" xmlns:cx3="http://schemas.microsoft.com/office/drawing/2016/5/9/chartex" xmlns:cx4="http://schemas.microsoft.com/office/drawing/2016/5/10/chartex" xmlns:cx5="http://schemas.microsoft.com/office/drawing/2016/5/11/chartex" xmlns:cx6="http://schemas.microsoft.com/office/drawing/2016/5/12/chartex" xmlns:cx7="http://schemas.microsoft.com/office/drawing/2016/5/13/chartex" xmlns:cx8="http://schemas.microsoft.com/office/drawing/2016/5/14/chartex" xmlns:mc="http://schemas.openxmlformats.org/markup-compatibility/2006" xmlns:aink="http://schemas.microsoft.com/office/drawing/2016/ink" xmlns:am3d="http://schemas.microsoft.com/office/drawing/2017/model3d" xmlns:o="urn:schemas-microsoft-com:office:office" xmlns:oel="http://schemas.microsoft.com/office/2019/extlst" xmlns:r="http://schemas.openxmlformats.org/officeDocument/2006/relationships" xmlns:m="http://schemas.openxmlformats.org/officeDocument/2006/math" xmlns:v="urn:schemas-microsoft-com:vml" xmlns:wp14="http://schemas.microsoft.com/office/word/2010/wordprocessingDrawing" xmlns:wp="http://schemas.openxmlformats.org/drawingml/2006/wordprocessingDrawing" xmlns:w10="urn:schemas-microsoft-com:office:word" xmlns:w="http://schemas.openxmlformats.org/wordprocessingml/2006/main" xmlns:w14="http://schemas.microsoft.com/office/word/2010/wordml" xmlns:w15="http://schemas.microsoft.com/office/word/2012/wordml" xmlns:w16cex="http://schemas.microsoft.com/office/word/2018/wordml/cex" xmlns:w16cid="http://schemas.microsoft.com/office/word/2016/wordml/cid" xmlns:w16="http://schemas.microsoft.com/office/word/2018/wordml" xmlns:w16sdtdh="http://schemas.microsoft.com/office/word/2020/wordml/sdtdatahash" xmlns:w16se="http://schemas.microsoft.com/office/word/2015/wordml/symex" xmlns:wpg="http://schemas.microsoft.com/office/word/2010/wordprocessingGroup" xmlns:wpi="http://schemas.microsoft.com/office/word/2010/wordprocessingInk" xmlns:wne="http://schemas.microsoft.com/office/word/2006/wordml" xmlns:wps="http://schemas.microsoft.com/office/word/2010/wordprocessingShape" mc:Ignorable="w14 w15 w16se w16cid w16 w16cex w16sdtdh wp14">
   <w:body>
     <w:p>
       <w:pPr>
         <w:spacing w:line="360" w:lineRule="auto"/>
-        <w:ind w:firstLine="0"/>
+        <w:ind w:left="2880"/>
         <w:jc w:val="center"/>
         <w:rPr>
           <w:rFonts w:ascii="Adobe Devanagari" w:hAnsi="Adobe Devanagari" w:cs="Adobe Devanagari"/>
@@ -16,12 +16,112 @@
       </w:pPr>
       <w:r>
         <w:rPr>
+          <w:rFonts w:ascii="Bell MT" w:hAnsi="Bell MT" w:cstheme="majorHAnsi"/>
+          <w:b/>
+          <w:noProof/>
+          <w:sz w:val="28"/>
+          <w:szCs w:val="28"/>
+        </w:rPr>
+        <mc:AlternateContent>
+          <mc:Choice Requires="wps">
+            <w:drawing>
+              <wp:anchor distT="0" distB="0" distL="114300" distR="114300" simplePos="0" relativeHeight="251659264" behindDoc="0" locked="0" layoutInCell="1" allowOverlap="1" wp14:anchorId="242CED3F" wp14:editId="75517621">
+                <wp:simplePos x="0" y="0"/>
+                <wp:positionH relativeFrom="column">
+                  <wp:posOffset>6844665</wp:posOffset>
+                </wp:positionH>
+                <wp:positionV relativeFrom="paragraph">
+                  <wp:posOffset>52132</wp:posOffset>
+                </wp:positionV>
+                <wp:extent cx="150920" cy="150921"/>
+                <wp:effectExtent l="0" t="0" r="20955" b="20955"/>
+                <wp:wrapNone/>
+                <wp:docPr id="3" name="Oval 3"/>
+                <wp:cNvGraphicFramePr/>
+                <a:graphic xmlns:a="http://schemas.openxmlformats.org/drawingml/2006/main">
+                  <a:graphicData uri="http://schemas.microsoft.com/office/word/2010/wordprocessingShape">
+                    <wps:wsp>
+                      <wps:cNvSpPr/>
+                      <wps:spPr>
+                        <a:xfrm>
+                          <a:off x="0" y="0"/>
+                          <a:ext cx="150920" cy="150921"/>
+                        </a:xfrm>
+                        <a:prstGeom prst="ellipse">
+                          <a:avLst/>
+                        </a:prstGeom>
+                        <a:solidFill>
+                          <a:schemeClr val="bg1"/>
+                        </a:solidFill>
+                        <a:ln>
+                          <a:solidFill>
+                            <a:schemeClr val="tx1"/>
+                          </a:solidFill>
+                        </a:ln>
+                      </wps:spPr>
+                      <wps:style>
+                        <a:lnRef idx="2">
+                          <a:schemeClr val="accent1">
+                            <a:shade val="50000"/>
+                          </a:schemeClr>
+                        </a:lnRef>
+                        <a:fillRef idx="1">
+                          <a:schemeClr val="accent1"/>
+                        </a:fillRef>
+                        <a:effectRef idx="0">
+                          <a:schemeClr val="accent1"/>
+                        </a:effectRef>
+                        <a:fontRef idx="minor">
+                          <a:schemeClr val="lt1"/>
+                        </a:fontRef>
+                      </wps:style>
+                      <wps:bodyPr rot="0" spcFirstLastPara="0" vertOverflow="overflow" horzOverflow="overflow" vert="horz" wrap="square" lIns="91440" tIns="45720" rIns="91440" bIns="45720" numCol="1" spcCol="0" rtlCol="0" fromWordArt="0" anchor="ctr" anchorCtr="0" forceAA="0" compatLnSpc="1">
+                        <a:prstTxWarp prst="textNoShape">
+                          <a:avLst/>
+                        </a:prstTxWarp>
+                        <a:noAutofit/>
+                      </wps:bodyPr>
+                    </wps:wsp>
+                  </a:graphicData>
+                </a:graphic>
+              </wp:anchor>
+            </w:drawing>
+          </mc:Choice>
+          <mc:Fallback>
+            <w:pict>
+              <v:oval w14:anchorId="605CCE9D" id="Oval 3" o:spid="_x0000_s1026" style="position:absolute;margin-left:538.95pt;margin-top:4.1pt;width:11.9pt;height:11.9pt;z-index:251659264;visibility:visible;mso-wrap-style:square;mso-wrap-distance-left:9pt;mso-wrap-distance-top:0;mso-wrap-distance-right:9pt;mso-wrap-distance-bottom:0;mso-position-horizontal:absolute;mso-position-horizontal-relative:text;mso-position-vertical:absolute;mso-position-vertical-relative:text;v-text-anchor:middle" o:gfxdata="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" fillcolor="white [3212]" strokecolor="black [3213]" strokeweight="1pt">
+                <v:stroke joinstyle="miter"/>
+              </v:oval>
+            </w:pict>
+          </mc:Fallback>
+        </mc:AlternateContent>
+      </w:r>
+      <w:r>
+        <w:rPr>
           <w:rFonts w:ascii="Adobe Devanagari" w:hAnsi="Adobe Devanagari" w:cs="Adobe Devanagari"/>
           <w:b/>
           <w:sz w:val="32"/>
           <w:szCs w:val="32"/>
         </w:rPr>
         <w:t>Caries Activity Worksheet</w:t>
+      </w:r>
+      <w:r>
+        <w:rPr>
+          <w:rFonts w:ascii="Adobe Devanagari" w:hAnsi="Adobe Devanagari" w:cs="Adobe Devanagari"/>
+          <w:b/>
+          <w:sz w:val="32"/>
+          <w:szCs w:val="32"/>
+        </w:rPr>
+        <w:t xml:space="preserve">                                  </w:t>
+      </w:r>
+      <w:r>
+        <w:rPr>
+          <w:rFonts w:ascii="Adobe Devanagari" w:hAnsi="Adobe Devanagari" w:cs="Adobe Devanagari"/>
+          <w:b/>
+          <w:sz w:val="16"/>
+          <w:szCs w:val="16"/>
+        </w:rPr>
+        <w:t>Charged to Quickbooks?</w:t>
       </w:r>
     </w:p>
     <w:tbl>
@@ -1371,7 +1471,7 @@
 </file>
 
 <file path=word/endnotes.xml><?xml version="1.0" encoding="utf-8"?>
-<w:endnotes xmlns:wpc="http://schemas.microsoft.com/office/word/2010/wordprocessingCanvas" xmlns:cx="http://schemas.microsoft.com/office/drawing/2014/chartex" xmlns:cx1="http://schemas.microsoft.com/office/drawing/2015/9/8/chartex" xmlns:mc="http://schemas.openxmlformats.org/markup-compatibility/2006" xmlns:o="urn:schemas-microsoft-com:office:office" xmlns:r="http://schemas.openxmlformats.org/officeDocument/2006/relationships" xmlns:m="http://schemas.openxmlformats.org/officeDocument/2006/math" xmlns:v="urn:schemas-microsoft-com:vml" xmlns:wp14="http://schemas.microsoft.com/office/word/2010/wordprocessingDrawing" xmlns:wp="http://schemas.openxmlformats.org/drawingml/2006/wordprocessingDrawing" xmlns:w10="urn:schemas-microsoft-com:office:word" xmlns:w="http://schemas.openxmlformats.org/wordprocessingml/2006/main" xmlns:w14="http://schemas.microsoft.com/office/word/2010/wordml" xmlns:w15="http://schemas.microsoft.com/office/word/2012/wordml" xmlns:w16se="http://schemas.microsoft.com/office/word/2015/wordml/symex" xmlns:wpg="http://schemas.microsoft.com/office/word/2010/wordprocessingGroup" xmlns:wpi="http://schemas.microsoft.com/office/word/2010/wordprocessingInk" xmlns:wne="http://schemas.microsoft.com/office/word/2006/wordml" xmlns:wps="http://schemas.microsoft.com/office/word/2010/wordprocessingShape" mc:Ignorable="w14 w15 w16se wp14">
+<w:endnotes xmlns:wpc="http://schemas.microsoft.com/office/word/2010/wordprocessingCanvas" xmlns:cx="http://schemas.microsoft.com/office/drawing/2014/chartex" xmlns:cx1="http://schemas.microsoft.com/office/drawing/2015/9/8/chartex" xmlns:cx2="http://schemas.microsoft.com/office/drawing/2015/10/21/chartex" xmlns:cx3="http://schemas.microsoft.com/office/drawing/2016/5/9/chartex" xmlns:cx4="http://schemas.microsoft.com/office/drawing/2016/5/10/chartex" xmlns:cx5="http://schemas.microsoft.com/office/drawing/2016/5/11/chartex" xmlns:cx6="http://schemas.microsoft.com/office/drawing/2016/5/12/chartex" xmlns:cx7="http://schemas.microsoft.com/office/drawing/2016/5/13/chartex" xmlns:cx8="http://schemas.microsoft.com/office/drawing/2016/5/14/chartex" xmlns:mc="http://schemas.openxmlformats.org/markup-compatibility/2006" xmlns:aink="http://schemas.microsoft.com/office/drawing/2016/ink" xmlns:am3d="http://schemas.microsoft.com/office/drawing/2017/model3d" xmlns:o="urn:schemas-microsoft-com:office:office" xmlns:oel="http://schemas.microsoft.com/office/2019/extlst" xmlns:r="http://schemas.openxmlformats.org/officeDocument/2006/relationships" xmlns:m="http://schemas.openxmlformats.org/officeDocument/2006/math" xmlns:v="urn:schemas-microsoft-com:vml" xmlns:wp14="http://schemas.microsoft.com/office/word/2010/wordprocessingDrawing" xmlns:wp="http://schemas.openxmlformats.org/drawingml/2006/wordprocessingDrawing" xmlns:w10="urn:schemas-microsoft-com:office:word" xmlns:w="http://schemas.openxmlformats.org/wordprocessingml/2006/main" xmlns:w14="http://schemas.microsoft.com/office/word/2010/wordml" xmlns:w15="http://schemas.microsoft.com/office/word/2012/wordml" xmlns:w16cex="http://schemas.microsoft.com/office/word/2018/wordml/cex" xmlns:w16cid="http://schemas.microsoft.com/office/word/2016/wordml/cid" xmlns:w16="http://schemas.microsoft.com/office/word/2018/wordml" xmlns:w16sdtdh="http://schemas.microsoft.com/office/word/2020/wordml/sdtdatahash" xmlns:w16se="http://schemas.microsoft.com/office/word/2015/wordml/symex" xmlns:wpg="http://schemas.microsoft.com/office/word/2010/wordprocessingGroup" xmlns:wpi="http://schemas.microsoft.com/office/word/2010/wordprocessingInk" xmlns:wne="http://schemas.microsoft.com/office/word/2006/wordml" xmlns:wps="http://schemas.microsoft.com/office/word/2010/wordprocessingShape" mc:Ignorable="w14 w15 w16se w16cid w16 w16cex w16sdtdh wp14">
   <w:endnote w:type="separator" w:id="-1">
     <w:p>
       <w:pPr>
@@ -1396,7 +1496,7 @@
 </file>
 
 <file path=word/footer1.xml><?xml version="1.0" encoding="utf-8"?>
-<w:ftr xmlns:wpc="http://schemas.microsoft.com/office/word/2010/wordprocessingCanvas" xmlns:cx="http://schemas.microsoft.com/office/drawing/2014/chartex" xmlns:cx1="http://schemas.microsoft.com/office/drawing/2015/9/8/chartex" xmlns:mc="http://schemas.openxmlformats.org/markup-compatibility/2006" xmlns:o="urn:schemas-microsoft-com:office:office" xmlns:r="http://schemas.openxmlformats.org/officeDocument/2006/relationships" xmlns:m="http://schemas.openxmlformats.org/officeDocument/2006/math" xmlns:v="urn:schemas-microsoft-com:vml" xmlns:wp14="http://schemas.microsoft.com/office/word/2010/wordprocessingDrawing" xmlns:wp="http://schemas.openxmlformats.org/drawingml/2006/wordprocessingDrawing" xmlns:w10="urn:schemas-microsoft-com:office:word" xmlns:w="http://schemas.openxmlformats.org/wordprocessingml/2006/main" xmlns:w14="http://schemas.microsoft.com/office/word/2010/wordml" xmlns:w15="http://schemas.microsoft.com/office/word/2012/wordml" xmlns:w16se="http://schemas.microsoft.com/office/word/2015/wordml/symex" xmlns:wpg="http://schemas.microsoft.com/office/word/2010/wordprocessingGroup" xmlns:wpi="http://schemas.microsoft.com/office/word/2010/wordprocessingInk" xmlns:wne="http://schemas.microsoft.com/office/word/2006/wordml" xmlns:wps="http://schemas.microsoft.com/office/word/2010/wordprocessingShape" mc:Ignorable="w14 w15 w16se wp14">
+<w:ftr xmlns:wpc="http://schemas.microsoft.com/office/word/2010/wordprocessingCanvas" xmlns:cx="http://schemas.microsoft.com/office/drawing/2014/chartex" xmlns:cx1="http://schemas.microsoft.com/office/drawing/2015/9/8/chartex" xmlns:cx2="http://schemas.microsoft.com/office/drawing/2015/10/21/chartex" xmlns:cx3="http://schemas.microsoft.com/office/drawing/2016/5/9/chartex" xmlns:cx4="http://schemas.microsoft.com/office/drawing/2016/5/10/chartex" xmlns:cx5="http://schemas.microsoft.com/office/drawing/2016/5/11/chartex" xmlns:cx6="http://schemas.microsoft.com/office/drawing/2016/5/12/chartex" xmlns:cx7="http://schemas.microsoft.com/office/drawing/2016/5/13/chartex" xmlns:cx8="http://schemas.microsoft.com/office/drawing/2016/5/14/chartex" xmlns:mc="http://schemas.openxmlformats.org/markup-compatibility/2006" xmlns:aink="http://schemas.microsoft.com/office/drawing/2016/ink" xmlns:am3d="http://schemas.microsoft.com/office/drawing/2017/model3d" xmlns:o="urn:schemas-microsoft-com:office:office" xmlns:oel="http://schemas.microsoft.com/office/2019/extlst" xmlns:r="http://schemas.openxmlformats.org/officeDocument/2006/relationships" xmlns:m="http://schemas.openxmlformats.org/officeDocument/2006/math" xmlns:v="urn:schemas-microsoft-com:vml" xmlns:wp14="http://schemas.microsoft.com/office/word/2010/wordprocessingDrawing" xmlns:wp="http://schemas.openxmlformats.org/drawingml/2006/wordprocessingDrawing" xmlns:w10="urn:schemas-microsoft-com:office:word" xmlns:w="http://schemas.openxmlformats.org/wordprocessingml/2006/main" xmlns:w14="http://schemas.microsoft.com/office/word/2010/wordml" xmlns:w15="http://schemas.microsoft.com/office/word/2012/wordml" xmlns:w16cex="http://schemas.microsoft.com/office/word/2018/wordml/cex" xmlns:w16cid="http://schemas.microsoft.com/office/word/2016/wordml/cid" xmlns:w16="http://schemas.microsoft.com/office/word/2018/wordml" xmlns:w16sdtdh="http://schemas.microsoft.com/office/word/2020/wordml/sdtdatahash" xmlns:w16se="http://schemas.microsoft.com/office/word/2015/wordml/symex" xmlns:wpg="http://schemas.microsoft.com/office/word/2010/wordprocessingGroup" xmlns:wpi="http://schemas.microsoft.com/office/word/2010/wordprocessingInk" xmlns:wne="http://schemas.microsoft.com/office/word/2006/wordml" xmlns:wps="http://schemas.microsoft.com/office/word/2010/wordprocessingShape" mc:Ignorable="w14 w15 w16se w16cid w16 w16cex w16sdtdh wp14">
   <w:p>
     <w:pPr>
       <w:pStyle w:val="Footer"/>
@@ -1406,7 +1506,7 @@
 </file>
 
 <file path=word/footer2.xml><?xml version="1.0" encoding="utf-8"?>
-<w:ftr xmlns:wpc="http://schemas.microsoft.com/office/word/2010/wordprocessingCanvas" xmlns:cx="http://schemas.microsoft.com/office/drawing/2014/chartex" xmlns:cx1="http://schemas.microsoft.com/office/drawing/2015/9/8/chartex" xmlns:mc="http://schemas.openxmlformats.org/markup-compatibility/2006" xmlns:o="urn:schemas-microsoft-com:office:office" xmlns:r="http://schemas.openxmlformats.org/officeDocument/2006/relationships" xmlns:m="http://schemas.openxmlformats.org/officeDocument/2006/math" xmlns:v="urn:schemas-microsoft-com:vml" xmlns:wp14="http://schemas.microsoft.com/office/word/2010/wordprocessingDrawing" xmlns:wp="http://schemas.openxmlformats.org/drawingml/2006/wordprocessingDrawing" xmlns:w10="urn:schemas-microsoft-com:office:word" xmlns:w="http://schemas.openxmlformats.org/wordprocessingml/2006/main" xmlns:w14="http://schemas.microsoft.com/office/word/2010/wordml" xmlns:w15="http://schemas.microsoft.com/office/word/2012/wordml" xmlns:w16se="http://schemas.microsoft.com/office/word/2015/wordml/symex" xmlns:wpg="http://schemas.microsoft.com/office/word/2010/wordprocessingGroup" xmlns:wpi="http://schemas.microsoft.com/office/word/2010/wordprocessingInk" xmlns:wne="http://schemas.microsoft.com/office/word/2006/wordml" xmlns:wps="http://schemas.microsoft.com/office/word/2010/wordprocessingShape" mc:Ignorable="w14 w15 w16se wp14">
+<w:ftr xmlns:wpc="http://schemas.microsoft.com/office/word/2010/wordprocessingCanvas" xmlns:cx="http://schemas.microsoft.com/office/drawing/2014/chartex" xmlns:cx1="http://schemas.microsoft.com/office/drawing/2015/9/8/chartex" xmlns:cx2="http://schemas.microsoft.com/office/drawing/2015/10/21/chartex" xmlns:cx3="http://schemas.microsoft.com/office/drawing/2016/5/9/chartex" xmlns:cx4="http://schemas.microsoft.com/office/drawing/2016/5/10/chartex" xmlns:cx5="http://schemas.microsoft.com/office/drawing/2016/5/11/chartex" xmlns:cx6="http://schemas.microsoft.com/office/drawing/2016/5/12/chartex" xmlns:cx7="http://schemas.microsoft.com/office/drawing/2016/5/13/chartex" xmlns:cx8="http://schemas.microsoft.com/office/drawing/2016/5/14/chartex" xmlns:mc="http://schemas.openxmlformats.org/markup-compatibility/2006" xmlns:aink="http://schemas.microsoft.com/office/drawing/2016/ink" xmlns:am3d="http://schemas.microsoft.com/office/drawing/2017/model3d" xmlns:o="urn:schemas-microsoft-com:office:office" xmlns:oel="http://schemas.microsoft.com/office/2019/extlst" xmlns:r="http://schemas.openxmlformats.org/officeDocument/2006/relationships" xmlns:m="http://schemas.openxmlformats.org/officeDocument/2006/math" xmlns:v="urn:schemas-microsoft-com:vml" xmlns:wp14="http://schemas.microsoft.com/office/word/2010/wordprocessingDrawing" xmlns:wp="http://schemas.openxmlformats.org/drawingml/2006/wordprocessingDrawing" xmlns:w10="urn:schemas-microsoft-com:office:word" xmlns:w="http://schemas.openxmlformats.org/wordprocessingml/2006/main" xmlns:w14="http://schemas.microsoft.com/office/word/2010/wordml" xmlns:w15="http://schemas.microsoft.com/office/word/2012/wordml" xmlns:w16cex="http://schemas.microsoft.com/office/word/2018/wordml/cex" xmlns:w16cid="http://schemas.microsoft.com/office/word/2016/wordml/cid" xmlns:w16="http://schemas.microsoft.com/office/word/2018/wordml" xmlns:w16sdtdh="http://schemas.microsoft.com/office/word/2020/wordml/sdtdatahash" xmlns:w16se="http://schemas.microsoft.com/office/word/2015/wordml/symex" xmlns:wpg="http://schemas.microsoft.com/office/word/2010/wordprocessingGroup" xmlns:wpi="http://schemas.microsoft.com/office/word/2010/wordprocessingInk" xmlns:wne="http://schemas.microsoft.com/office/word/2006/wordml" xmlns:wps="http://schemas.microsoft.com/office/word/2010/wordprocessingShape" mc:Ignorable="w14 w15 w16se w16cid w16 w16cex w16sdtdh wp14">
   <w:p>
     <w:pPr>
       <w:pStyle w:val="Footer"/>
@@ -1426,8 +1526,6 @@
       </w:rPr>
       <w:t>Print requested</w:t>
     </w:r>
-    <w:bookmarkStart w:id="0" w:name="_GoBack"/>
-    <w:bookmarkEnd w:id="0"/>
     <w:r>
       <w:rPr>
         <w:rFonts w:ascii="Bell MT" w:hAnsi="Bell MT"/>
@@ -1482,7 +1580,7 @@
 </file>
 
 <file path=word/footer3.xml><?xml version="1.0" encoding="utf-8"?>
-<w:ftr xmlns:wpc="http://schemas.microsoft.com/office/word/2010/wordprocessingCanvas" xmlns:cx="http://schemas.microsoft.com/office/drawing/2014/chartex" xmlns:cx1="http://schemas.microsoft.com/office/drawing/2015/9/8/chartex" xmlns:mc="http://schemas.openxmlformats.org/markup-compatibility/2006" xmlns:o="urn:schemas-microsoft-com:office:office" xmlns:r="http://schemas.openxmlformats.org/officeDocument/2006/relationships" xmlns:m="http://schemas.openxmlformats.org/officeDocument/2006/math" xmlns:v="urn:schemas-microsoft-com:vml" xmlns:wp14="http://schemas.microsoft.com/office/word/2010/wordprocessingDrawing" xmlns:wp="http://schemas.openxmlformats.org/drawingml/2006/wordprocessingDrawing" xmlns:w10="urn:schemas-microsoft-com:office:word" xmlns:w="http://schemas.openxmlformats.org/wordprocessingml/2006/main" xmlns:w14="http://schemas.microsoft.com/office/word/2010/wordml" xmlns:w15="http://schemas.microsoft.com/office/word/2012/wordml" xmlns:w16se="http://schemas.microsoft.com/office/word/2015/wordml/symex" xmlns:wpg="http://schemas.microsoft.com/office/word/2010/wordprocessingGroup" xmlns:wpi="http://schemas.microsoft.com/office/word/2010/wordprocessingInk" xmlns:wne="http://schemas.microsoft.com/office/word/2006/wordml" xmlns:wps="http://schemas.microsoft.com/office/word/2010/wordprocessingShape" mc:Ignorable="w14 w15 w16se wp14">
+<w:ftr xmlns:wpc="http://schemas.microsoft.com/office/word/2010/wordprocessingCanvas" xmlns:cx="http://schemas.microsoft.com/office/drawing/2014/chartex" xmlns:cx1="http://schemas.microsoft.com/office/drawing/2015/9/8/chartex" xmlns:cx2="http://schemas.microsoft.com/office/drawing/2015/10/21/chartex" xmlns:cx3="http://schemas.microsoft.com/office/drawing/2016/5/9/chartex" xmlns:cx4="http://schemas.microsoft.com/office/drawing/2016/5/10/chartex" xmlns:cx5="http://schemas.microsoft.com/office/drawing/2016/5/11/chartex" xmlns:cx6="http://schemas.microsoft.com/office/drawing/2016/5/12/chartex" xmlns:cx7="http://schemas.microsoft.com/office/drawing/2016/5/13/chartex" xmlns:cx8="http://schemas.microsoft.com/office/drawing/2016/5/14/chartex" xmlns:mc="http://schemas.openxmlformats.org/markup-compatibility/2006" xmlns:aink="http://schemas.microsoft.com/office/drawing/2016/ink" xmlns:am3d="http://schemas.microsoft.com/office/drawing/2017/model3d" xmlns:o="urn:schemas-microsoft-com:office:office" xmlns:oel="http://schemas.microsoft.com/office/2019/extlst" xmlns:r="http://schemas.openxmlformats.org/officeDocument/2006/relationships" xmlns:m="http://schemas.openxmlformats.org/officeDocument/2006/math" xmlns:v="urn:schemas-microsoft-com:vml" xmlns:wp14="http://schemas.microsoft.com/office/word/2010/wordprocessingDrawing" xmlns:wp="http://schemas.openxmlformats.org/drawingml/2006/wordprocessingDrawing" xmlns:w10="urn:schemas-microsoft-com:office:word" xmlns:w="http://schemas.openxmlformats.org/wordprocessingml/2006/main" xmlns:w14="http://schemas.microsoft.com/office/word/2010/wordml" xmlns:w15="http://schemas.microsoft.com/office/word/2012/wordml" xmlns:w16cex="http://schemas.microsoft.com/office/word/2018/wordml/cex" xmlns:w16cid="http://schemas.microsoft.com/office/word/2016/wordml/cid" xmlns:w16="http://schemas.microsoft.com/office/word/2018/wordml" xmlns:w16sdtdh="http://schemas.microsoft.com/office/word/2020/wordml/sdtdatahash" xmlns:w16se="http://schemas.microsoft.com/office/word/2015/wordml/symex" xmlns:wpg="http://schemas.microsoft.com/office/word/2010/wordprocessingGroup" xmlns:wpi="http://schemas.microsoft.com/office/word/2010/wordprocessingInk" xmlns:wne="http://schemas.microsoft.com/office/word/2006/wordml" xmlns:wps="http://schemas.microsoft.com/office/word/2010/wordprocessingShape" mc:Ignorable="w14 w15 w16se w16cid w16 w16cex w16sdtdh wp14">
   <w:p>
     <w:pPr>
       <w:pStyle w:val="Footer"/>
@@ -1492,7 +1590,7 @@
 </file>
 
 <file path=word/footnotes.xml><?xml version="1.0" encoding="utf-8"?>
-<w:footnotes xmlns:wpc="http://schemas.microsoft.com/office/word/2010/wordprocessingCanvas" xmlns:cx="http://schemas.microsoft.com/office/drawing/2014/chartex" xmlns:cx1="http://schemas.microsoft.com/office/drawing/2015/9/8/chartex" xmlns:mc="http://schemas.openxmlformats.org/markup-compatibility/2006" xmlns:o="urn:schemas-microsoft-com:office:office" xmlns:r="http://schemas.openxmlformats.org/officeDocument/2006/relationships" xmlns:m="http://schemas.openxmlformats.org/officeDocument/2006/math" xmlns:v="urn:schemas-microsoft-com:vml" xmlns:wp14="http://schemas.microsoft.com/office/word/2010/wordprocessingDrawing" xmlns:wp="http://schemas.openxmlformats.org/drawingml/2006/wordprocessingDrawing" xmlns:w10="urn:schemas-microsoft-com:office:word" xmlns:w="http://schemas.openxmlformats.org/wordprocessingml/2006/main" xmlns:w14="http://schemas.microsoft.com/office/word/2010/wordml" xmlns:w15="http://schemas.microsoft.com/office/word/2012/wordml" xmlns:w16se="http://schemas.microsoft.com/office/word/2015/wordml/symex" xmlns:wpg="http://schemas.microsoft.com/office/word/2010/wordprocessingGroup" xmlns:wpi="http://schemas.microsoft.com/office/word/2010/wordprocessingInk" xmlns:wne="http://schemas.microsoft.com/office/word/2006/wordml" xmlns:wps="http://schemas.microsoft.com/office/word/2010/wordprocessingShape" mc:Ignorable="w14 w15 w16se wp14">
+<w:footnotes xmlns:wpc="http://schemas.microsoft.com/office/word/2010/wordprocessingCanvas" xmlns:cx="http://schemas.microsoft.com/office/drawing/2014/chartex" xmlns:cx1="http://schemas.microsoft.com/office/drawing/2015/9/8/chartex" xmlns:cx2="http://schemas.microsoft.com/office/drawing/2015/10/21/chartex" xmlns:cx3="http://schemas.microsoft.com/office/drawing/2016/5/9/chartex" xmlns:cx4="http://schemas.microsoft.com/office/drawing/2016/5/10/chartex" xmlns:cx5="http://schemas.microsoft.com/office/drawing/2016/5/11/chartex" xmlns:cx6="http://schemas.microsoft.com/office/drawing/2016/5/12/chartex" xmlns:cx7="http://schemas.microsoft.com/office/drawing/2016/5/13/chartex" xmlns:cx8="http://schemas.microsoft.com/office/drawing/2016/5/14/chartex" xmlns:mc="http://schemas.openxmlformats.org/markup-compatibility/2006" xmlns:aink="http://schemas.microsoft.com/office/drawing/2016/ink" xmlns:am3d="http://schemas.microsoft.com/office/drawing/2017/model3d" xmlns:o="urn:schemas-microsoft-com:office:office" xmlns:oel="http://schemas.microsoft.com/office/2019/extlst" xmlns:r="http://schemas.openxmlformats.org/officeDocument/2006/relationships" xmlns:m="http://schemas.openxmlformats.org/officeDocument/2006/math" xmlns:v="urn:schemas-microsoft-com:vml" xmlns:wp14="http://schemas.microsoft.com/office/word/2010/wordprocessingDrawing" xmlns:wp="http://schemas.openxmlformats.org/drawingml/2006/wordprocessingDrawing" xmlns:w10="urn:schemas-microsoft-com:office:word" xmlns:w="http://schemas.openxmlformats.org/wordprocessingml/2006/main" xmlns:w14="http://schemas.microsoft.com/office/word/2010/wordml" xmlns:w15="http://schemas.microsoft.com/office/word/2012/wordml" xmlns:w16cex="http://schemas.microsoft.com/office/word/2018/wordml/cex" xmlns:w16cid="http://schemas.microsoft.com/office/word/2016/wordml/cid" xmlns:w16="http://schemas.microsoft.com/office/word/2018/wordml" xmlns:w16sdtdh="http://schemas.microsoft.com/office/word/2020/wordml/sdtdatahash" xmlns:w16se="http://schemas.microsoft.com/office/word/2015/wordml/symex" xmlns:wpg="http://schemas.microsoft.com/office/word/2010/wordprocessingGroup" xmlns:wpi="http://schemas.microsoft.com/office/word/2010/wordprocessingInk" xmlns:wne="http://schemas.microsoft.com/office/word/2006/wordml" xmlns:wps="http://schemas.microsoft.com/office/word/2010/wordprocessingShape" mc:Ignorable="w14 w15 w16se w16cid w16 w16cex w16sdtdh wp14">
   <w:footnote w:type="separator" w:id="-1">
     <w:p>
       <w:pPr>
@@ -1517,7 +1615,7 @@
 </file>
 
 <file path=word/header1.xml><?xml version="1.0" encoding="utf-8"?>
-<w:hdr xmlns:wpc="http://schemas.microsoft.com/office/word/2010/wordprocessingCanvas" xmlns:cx="http://schemas.microsoft.com/office/drawing/2014/chartex" xmlns:cx1="http://schemas.microsoft.com/office/drawing/2015/9/8/chartex" xmlns:mc="http://schemas.openxmlformats.org/markup-compatibility/2006" xmlns:o="urn:schemas-microsoft-com:office:office" xmlns:r="http://schemas.openxmlformats.org/officeDocument/2006/relationships" xmlns:m="http://schemas.openxmlformats.org/officeDocument/2006/math" xmlns:v="urn:schemas-microsoft-com:vml" xmlns:wp14="http://schemas.microsoft.com/office/word/2010/wordprocessingDrawing" xmlns:wp="http://schemas.openxmlformats.org/drawingml/2006/wordprocessingDrawing" xmlns:w10="urn:schemas-microsoft-com:office:word" xmlns:w="http://schemas.openxmlformats.org/wordprocessingml/2006/main" xmlns:w14="http://schemas.microsoft.com/office/word/2010/wordml" xmlns:w15="http://schemas.microsoft.com/office/word/2012/wordml" xmlns:w16se="http://schemas.microsoft.com/office/word/2015/wordml/symex" xmlns:wpg="http://schemas.microsoft.com/office/word/2010/wordprocessingGroup" xmlns:wpi="http://schemas.microsoft.com/office/word/2010/wordprocessingInk" xmlns:wne="http://schemas.microsoft.com/office/word/2006/wordml" xmlns:wps="http://schemas.microsoft.com/office/word/2010/wordprocessingShape" mc:Ignorable="w14 w15 w16se wp14">
+<w:hdr xmlns:wpc="http://schemas.microsoft.com/office/word/2010/wordprocessingCanvas" xmlns:cx="http://schemas.microsoft.com/office/drawing/2014/chartex" xmlns:cx1="http://schemas.microsoft.com/office/drawing/2015/9/8/chartex" xmlns:cx2="http://schemas.microsoft.com/office/drawing/2015/10/21/chartex" xmlns:cx3="http://schemas.microsoft.com/office/drawing/2016/5/9/chartex" xmlns:cx4="http://schemas.microsoft.com/office/drawing/2016/5/10/chartex" xmlns:cx5="http://schemas.microsoft.com/office/drawing/2016/5/11/chartex" xmlns:cx6="http://schemas.microsoft.com/office/drawing/2016/5/12/chartex" xmlns:cx7="http://schemas.microsoft.com/office/drawing/2016/5/13/chartex" xmlns:cx8="http://schemas.microsoft.com/office/drawing/2016/5/14/chartex" xmlns:mc="http://schemas.openxmlformats.org/markup-compatibility/2006" xmlns:aink="http://schemas.microsoft.com/office/drawing/2016/ink" xmlns:am3d="http://schemas.microsoft.com/office/drawing/2017/model3d" xmlns:o="urn:schemas-microsoft-com:office:office" xmlns:oel="http://schemas.microsoft.com/office/2019/extlst" xmlns:r="http://schemas.openxmlformats.org/officeDocument/2006/relationships" xmlns:m="http://schemas.openxmlformats.org/officeDocument/2006/math" xmlns:v="urn:schemas-microsoft-com:vml" xmlns:wp14="http://schemas.microsoft.com/office/word/2010/wordprocessingDrawing" xmlns:wp="http://schemas.openxmlformats.org/drawingml/2006/wordprocessingDrawing" xmlns:w10="urn:schemas-microsoft-com:office:word" xmlns:w="http://schemas.openxmlformats.org/wordprocessingml/2006/main" xmlns:w14="http://schemas.microsoft.com/office/word/2010/wordml" xmlns:w15="http://schemas.microsoft.com/office/word/2012/wordml" xmlns:w16cex="http://schemas.microsoft.com/office/word/2018/wordml/cex" xmlns:w16cid="http://schemas.microsoft.com/office/word/2016/wordml/cid" xmlns:w16="http://schemas.microsoft.com/office/word/2018/wordml" xmlns:w16sdtdh="http://schemas.microsoft.com/office/word/2020/wordml/sdtdatahash" xmlns:w16se="http://schemas.microsoft.com/office/word/2015/wordml/symex" xmlns:wpg="http://schemas.microsoft.com/office/word/2010/wordprocessingGroup" xmlns:wpi="http://schemas.microsoft.com/office/word/2010/wordprocessingInk" xmlns:wne="http://schemas.microsoft.com/office/word/2006/wordml" xmlns:wps="http://schemas.microsoft.com/office/word/2010/wordprocessingShape" mc:Ignorable="w14 w15 w16se w16cid w16 w16cex w16sdtdh wp14">
   <w:p>
     <w:pPr>
       <w:pStyle w:val="Header"/>
@@ -1527,7 +1625,7 @@
 </file>
 
 <file path=word/header2.xml><?xml version="1.0" encoding="utf-8"?>
-<w:hdr xmlns:wpc="http://schemas.microsoft.com/office/word/2010/wordprocessingCanvas" xmlns:cx="http://schemas.microsoft.com/office/drawing/2014/chartex" xmlns:cx1="http://schemas.microsoft.com/office/drawing/2015/9/8/chartex" xmlns:mc="http://schemas.openxmlformats.org/markup-compatibility/2006" xmlns:o="urn:schemas-microsoft-com:office:office" xmlns:r="http://schemas.openxmlformats.org/officeDocument/2006/relationships" xmlns:m="http://schemas.openxmlformats.org/officeDocument/2006/math" xmlns:v="urn:schemas-microsoft-com:vml" xmlns:wp14="http://schemas.microsoft.com/office/word/2010/wordprocessingDrawing" xmlns:wp="http://schemas.openxmlformats.org/drawingml/2006/wordprocessingDrawing" xmlns:w10="urn:schemas-microsoft-com:office:word" xmlns:w="http://schemas.openxmlformats.org/wordprocessingml/2006/main" xmlns:w14="http://schemas.microsoft.com/office/word/2010/wordml" xmlns:w15="http://schemas.microsoft.com/office/word/2012/wordml" xmlns:w16se="http://schemas.microsoft.com/office/word/2015/wordml/symex" xmlns:wpg="http://schemas.microsoft.com/office/word/2010/wordprocessingGroup" xmlns:wpi="http://schemas.microsoft.com/office/word/2010/wordprocessingInk" xmlns:wne="http://schemas.microsoft.com/office/word/2006/wordml" xmlns:wps="http://schemas.microsoft.com/office/word/2010/wordprocessingShape" mc:Ignorable="w14 w15 w16se wp14">
+<w:hdr xmlns:wpc="http://schemas.microsoft.com/office/word/2010/wordprocessingCanvas" xmlns:cx="http://schemas.microsoft.com/office/drawing/2014/chartex" xmlns:cx1="http://schemas.microsoft.com/office/drawing/2015/9/8/chartex" xmlns:cx2="http://schemas.microsoft.com/office/drawing/2015/10/21/chartex" xmlns:cx3="http://schemas.microsoft.com/office/drawing/2016/5/9/chartex" xmlns:cx4="http://schemas.microsoft.com/office/drawing/2016/5/10/chartex" xmlns:cx5="http://schemas.microsoft.com/office/drawing/2016/5/11/chartex" xmlns:cx6="http://schemas.microsoft.com/office/drawing/2016/5/12/chartex" xmlns:cx7="http://schemas.microsoft.com/office/drawing/2016/5/13/chartex" xmlns:cx8="http://schemas.microsoft.com/office/drawing/2016/5/14/chartex" xmlns:mc="http://schemas.openxmlformats.org/markup-compatibility/2006" xmlns:aink="http://schemas.microsoft.com/office/drawing/2016/ink" xmlns:am3d="http://schemas.microsoft.com/office/drawing/2017/model3d" xmlns:o="urn:schemas-microsoft-com:office:office" xmlns:oel="http://schemas.microsoft.com/office/2019/extlst" xmlns:r="http://schemas.openxmlformats.org/officeDocument/2006/relationships" xmlns:m="http://schemas.openxmlformats.org/officeDocument/2006/math" xmlns:v="urn:schemas-microsoft-com:vml" xmlns:wp14="http://schemas.microsoft.com/office/word/2010/wordprocessingDrawing" xmlns:wp="http://schemas.openxmlformats.org/drawingml/2006/wordprocessingDrawing" xmlns:w10="urn:schemas-microsoft-com:office:word" xmlns:w="http://schemas.openxmlformats.org/wordprocessingml/2006/main" xmlns:w14="http://schemas.microsoft.com/office/word/2010/wordml" xmlns:w15="http://schemas.microsoft.com/office/word/2012/wordml" xmlns:w16cex="http://schemas.microsoft.com/office/word/2018/wordml/cex" xmlns:w16cid="http://schemas.microsoft.com/office/word/2016/wordml/cid" xmlns:w16="http://schemas.microsoft.com/office/word/2018/wordml" xmlns:w16sdtdh="http://schemas.microsoft.com/office/word/2020/wordml/sdtdatahash" xmlns:w16se="http://schemas.microsoft.com/office/word/2015/wordml/symex" xmlns:wpg="http://schemas.microsoft.com/office/word/2010/wordprocessingGroup" xmlns:wpi="http://schemas.microsoft.com/office/word/2010/wordprocessingInk" xmlns:wne="http://schemas.microsoft.com/office/word/2006/wordml" xmlns:wps="http://schemas.microsoft.com/office/word/2010/wordprocessingShape" mc:Ignorable="w14 w15 w16se w16cid w16 w16cex w16sdtdh wp14">
   <w:p>
     <w:pPr>
       <w:pStyle w:val="Header"/>
@@ -1537,7 +1635,7 @@
 </file>
 
 <file path=word/header3.xml><?xml version="1.0" encoding="utf-8"?>
-<w:hdr xmlns:wpc="http://schemas.microsoft.com/office/word/2010/wordprocessingCanvas" xmlns:cx="http://schemas.microsoft.com/office/drawing/2014/chartex" xmlns:cx1="http://schemas.microsoft.com/office/drawing/2015/9/8/chartex" xmlns:mc="http://schemas.openxmlformats.org/markup-compatibility/2006" xmlns:o="urn:schemas-microsoft-com:office:office" xmlns:r="http://schemas.openxmlformats.org/officeDocument/2006/relationships" xmlns:m="http://schemas.openxmlformats.org/officeDocument/2006/math" xmlns:v="urn:schemas-microsoft-com:vml" xmlns:wp14="http://schemas.microsoft.com/office/word/2010/wordprocessingDrawing" xmlns:wp="http://schemas.openxmlformats.org/drawingml/2006/wordprocessingDrawing" xmlns:w10="urn:schemas-microsoft-com:office:word" xmlns:w="http://schemas.openxmlformats.org/wordprocessingml/2006/main" xmlns:w14="http://schemas.microsoft.com/office/word/2010/wordml" xmlns:w15="http://schemas.microsoft.com/office/word/2012/wordml" xmlns:w16se="http://schemas.microsoft.com/office/word/2015/wordml/symex" xmlns:wpg="http://schemas.microsoft.com/office/word/2010/wordprocessingGroup" xmlns:wpi="http://schemas.microsoft.com/office/word/2010/wordprocessingInk" xmlns:wne="http://schemas.microsoft.com/office/word/2006/wordml" xmlns:wps="http://schemas.microsoft.com/office/word/2010/wordprocessingShape" mc:Ignorable="w14 w15 w16se wp14">
+<w:hdr xmlns:wpc="http://schemas.microsoft.com/office/word/2010/wordprocessingCanvas" xmlns:cx="http://schemas.microsoft.com/office/drawing/2014/chartex" xmlns:cx1="http://schemas.microsoft.com/office/drawing/2015/9/8/chartex" xmlns:cx2="http://schemas.microsoft.com/office/drawing/2015/10/21/chartex" xmlns:cx3="http://schemas.microsoft.com/office/drawing/2016/5/9/chartex" xmlns:cx4="http://schemas.microsoft.com/office/drawing/2016/5/10/chartex" xmlns:cx5="http://schemas.microsoft.com/office/drawing/2016/5/11/chartex" xmlns:cx6="http://schemas.microsoft.com/office/drawing/2016/5/12/chartex" xmlns:cx7="http://schemas.microsoft.com/office/drawing/2016/5/13/chartex" xmlns:cx8="http://schemas.microsoft.com/office/drawing/2016/5/14/chartex" xmlns:mc="http://schemas.openxmlformats.org/markup-compatibility/2006" xmlns:aink="http://schemas.microsoft.com/office/drawing/2016/ink" xmlns:am3d="http://schemas.microsoft.com/office/drawing/2017/model3d" xmlns:o="urn:schemas-microsoft-com:office:office" xmlns:oel="http://schemas.microsoft.com/office/2019/extlst" xmlns:r="http://schemas.openxmlformats.org/officeDocument/2006/relationships" xmlns:m="http://schemas.openxmlformats.org/officeDocument/2006/math" xmlns:v="urn:schemas-microsoft-com:vml" xmlns:wp14="http://schemas.microsoft.com/office/word/2010/wordprocessingDrawing" xmlns:wp="http://schemas.openxmlformats.org/drawingml/2006/wordprocessingDrawing" xmlns:w10="urn:schemas-microsoft-com:office:word" xmlns:w="http://schemas.openxmlformats.org/wordprocessingml/2006/main" xmlns:w14="http://schemas.microsoft.com/office/word/2010/wordml" xmlns:w15="http://schemas.microsoft.com/office/word/2012/wordml" xmlns:w16cex="http://schemas.microsoft.com/office/word/2018/wordml/cex" xmlns:w16cid="http://schemas.microsoft.com/office/word/2016/wordml/cid" xmlns:w16="http://schemas.microsoft.com/office/word/2018/wordml" xmlns:w16sdtdh="http://schemas.microsoft.com/office/word/2020/wordml/sdtdatahash" xmlns:w16se="http://schemas.microsoft.com/office/word/2015/wordml/symex" xmlns:wpg="http://schemas.microsoft.com/office/word/2010/wordprocessingGroup" xmlns:wpi="http://schemas.microsoft.com/office/word/2010/wordprocessingInk" xmlns:wne="http://schemas.microsoft.com/office/word/2006/wordml" xmlns:wps="http://schemas.microsoft.com/office/word/2010/wordprocessingShape" mc:Ignorable="w14 w15 w16se w16cid w16 w16cex w16sdtdh wp14">
   <w:p>
     <w:pPr>
       <w:pStyle w:val="Header"/>
@@ -1547,7 +1645,7 @@
 </file>
 
 <file path=word/styles.xml><?xml version="1.0" encoding="utf-8"?>
-<w:styles xmlns:mc="http://schemas.openxmlformats.org/markup-compatibility/2006" xmlns:r="http://schemas.openxmlformats.org/officeDocument/2006/relationships" xmlns:w="http://schemas.openxmlformats.org/wordprocessingml/2006/main" xmlns:w14="http://schemas.microsoft.com/office/word/2010/wordml" xmlns:w15="http://schemas.microsoft.com/office/word/2012/wordml" xmlns:w16se="http://schemas.microsoft.com/office/word/2015/wordml/symex" mc:Ignorable="w14 w15 w16se">
+<w:styles xmlns:mc="http://schemas.openxmlformats.org/markup-compatibility/2006" xmlns:r="http://schemas.openxmlformats.org/officeDocument/2006/relationships" xmlns:w="http://schemas.openxmlformats.org/wordprocessingml/2006/main" xmlns:w14="http://schemas.microsoft.com/office/word/2010/wordml" xmlns:w15="http://schemas.microsoft.com/office/word/2012/wordml" xmlns:w16cex="http://schemas.microsoft.com/office/word/2018/wordml/cex" xmlns:w16cid="http://schemas.microsoft.com/office/word/2016/wordml/cid" xmlns:w16="http://schemas.microsoft.com/office/word/2018/wordml" xmlns:w16sdtdh="http://schemas.microsoft.com/office/word/2020/wordml/sdtdatahash" xmlns:w16se="http://schemas.microsoft.com/office/word/2015/wordml/symex" mc:Ignorable="w14 w15 w16se w16cid w16 w16cex w16sdtdh">
   <w:docDefaults>
     <w:rPrDefault>
       <w:rPr>
@@ -1564,7 +1662,7 @@
       </w:pPr>
     </w:pPrDefault>
   </w:docDefaults>
-  <w:latentStyles w:defLockedState="0" w:defUIPriority="99" w:defSemiHidden="0" w:defUnhideWhenUsed="0" w:defQFormat="0" w:count="371">
+  <w:latentStyles w:defLockedState="0" w:defUIPriority="99" w:defSemiHidden="0" w:defUnhideWhenUsed="0" w:defQFormat="0" w:count="376">
     <w:lsdException w:name="Normal" w:uiPriority="0" w:qFormat="1"/>
     <w:lsdException w:name="heading 1" w:uiPriority="9" w:qFormat="1"/>
     <w:lsdException w:name="heading 2" w:semiHidden="1" w:uiPriority="9" w:unhideWhenUsed="1" w:qFormat="1"/>
@@ -1670,7 +1768,6 @@
     <w:lsdException w:name="HTML Sample" w:semiHidden="1" w:unhideWhenUsed="1"/>
     <w:lsdException w:name="HTML Typewriter" w:semiHidden="1" w:unhideWhenUsed="1"/>
     <w:lsdException w:name="HTML Variable" w:semiHidden="1" w:unhideWhenUsed="1"/>
-    <w:lsdException w:name="Normal Table" w:semiHidden="1" w:unhideWhenUsed="1"/>
     <w:lsdException w:name="annotation subject" w:semiHidden="1" w:unhideWhenUsed="1"/>
     <w:lsdException w:name="No List" w:semiHidden="1" w:unhideWhenUsed="1"/>
     <w:lsdException w:name="Outline List 1" w:semiHidden="1" w:unhideWhenUsed="1"/>
@@ -1713,11 +1810,8 @@
     <w:lsdException w:name="Table Contemporary" w:semiHidden="1" w:unhideWhenUsed="1"/>
     <w:lsdException w:name="Table Elegant" w:semiHidden="1" w:unhideWhenUsed="1"/>
     <w:lsdException w:name="Table Professional" w:semiHidden="1" w:unhideWhenUsed="1"/>
-    <w:lsdException w:name="Table Subtle 1" w:semiHidden="1" w:unhideWhenUsed="1"/>
     <w:lsdException w:name="Table Subtle 2" w:semiHidden="1" w:unhideWhenUsed="1"/>
     <w:lsdException w:name="Table Web 1" w:semiHidden="1" w:unhideWhenUsed="1"/>
-    <w:lsdException w:name="Table Web 2" w:semiHidden="1" w:unhideWhenUsed="1"/>
-    <w:lsdException w:name="Table Web 3" w:semiHidden="1" w:unhideWhenUsed="1"/>
     <w:lsdException w:name="Balloon Text" w:semiHidden="1" w:unhideWhenUsed="1"/>
     <w:lsdException w:name="Table Grid" w:uiPriority="39"/>
     <w:lsdException w:name="Table Theme" w:semiHidden="1" w:unhideWhenUsed="1"/>
@@ -1936,6 +2030,11 @@
     <w:lsdException w:name="List Table 5 Dark Accent 6" w:uiPriority="50"/>
     <w:lsdException w:name="List Table 6 Colorful Accent 6" w:uiPriority="51"/>
     <w:lsdException w:name="List Table 7 Colorful Accent 6" w:uiPriority="52"/>
+    <w:lsdException w:name="Mention" w:semiHidden="1" w:unhideWhenUsed="1"/>
+    <w:lsdException w:name="Smart Hyperlink" w:semiHidden="1" w:unhideWhenUsed="1"/>
+    <w:lsdException w:name="Hashtag" w:semiHidden="1" w:unhideWhenUsed="1"/>
+    <w:lsdException w:name="Unresolved Mention" w:semiHidden="1" w:unhideWhenUsed="1"/>
+    <w:lsdException w:name="Smart Link" w:semiHidden="1" w:unhideWhenUsed="1"/>
   </w:latentStyles>
   <w:style w:type="paragraph" w:default="1" w:styleId="Normal">
     <w:name w:val="Normal"/>

</xml_diff>

<commit_message>
Minor bug fixes and template edits
</commit_message>
<xml_diff>
--- a/templates/cat_worksheet_template.docx
+++ b/templates/cat_worksheet_template.docx
@@ -1,6 +1,6 @@
 
 <file path=word/document.xml><?xml version="1.0" encoding="utf-8"?>
-<w:document xmlns:wpc="http://schemas.microsoft.com/office/word/2010/wordprocessingCanvas" xmlns:cx="http://schemas.microsoft.com/office/drawing/2014/chartex" xmlns:cx1="http://schemas.microsoft.com/office/drawing/2015/9/8/chartex" xmlns:cx2="http://schemas.microsoft.com/office/drawing/2015/10/21/chartex" xmlns:cx3="http://schemas.microsoft.com/office/drawing/2016/5/9/chartex" xmlns:cx4="http://schemas.microsoft.com/office/drawing/2016/5/10/chartex" xmlns:cx5="http://schemas.microsoft.com/office/drawing/2016/5/11/chartex" xmlns:cx6="http://schemas.microsoft.com/office/drawing/2016/5/12/chartex" xmlns:cx7="http://schemas.microsoft.com/office/drawing/2016/5/13/chartex" xmlns:cx8="http://schemas.microsoft.com/office/drawing/2016/5/14/chartex" xmlns:mc="http://schemas.openxmlformats.org/markup-compatibility/2006" xmlns:aink="http://schemas.microsoft.com/office/drawing/2016/ink" xmlns:am3d="http://schemas.microsoft.com/office/drawing/2017/model3d" xmlns:o="urn:schemas-microsoft-com:office:office" xmlns:oel="http://schemas.microsoft.com/office/2019/extlst" xmlns:r="http://schemas.openxmlformats.org/officeDocument/2006/relationships" xmlns:m="http://schemas.openxmlformats.org/officeDocument/2006/math" xmlns:v="urn:schemas-microsoft-com:vml" xmlns:wp14="http://schemas.microsoft.com/office/word/2010/wordprocessingDrawing" xmlns:wp="http://schemas.openxmlformats.org/drawingml/2006/wordprocessingDrawing" xmlns:w10="urn:schemas-microsoft-com:office:word" xmlns:w="http://schemas.openxmlformats.org/wordprocessingml/2006/main" xmlns:w14="http://schemas.microsoft.com/office/word/2010/wordml" xmlns:w15="http://schemas.microsoft.com/office/word/2012/wordml" xmlns:w16cex="http://schemas.microsoft.com/office/word/2018/wordml/cex" xmlns:w16cid="http://schemas.microsoft.com/office/word/2016/wordml/cid" xmlns:w16="http://schemas.microsoft.com/office/word/2018/wordml" xmlns:w16sdtdh="http://schemas.microsoft.com/office/word/2020/wordml/sdtdatahash" xmlns:w16se="http://schemas.microsoft.com/office/word/2015/wordml/symex" xmlns:wpg="http://schemas.microsoft.com/office/word/2010/wordprocessingGroup" xmlns:wpi="http://schemas.microsoft.com/office/word/2010/wordprocessingInk" xmlns:wne="http://schemas.microsoft.com/office/word/2006/wordml" xmlns:wps="http://schemas.microsoft.com/office/word/2010/wordprocessingShape" mc:Ignorable="w14 w15 w16se w16cid w16 w16cex w16sdtdh wp14">
+<w:document xmlns:wpc="http://schemas.microsoft.com/office/word/2010/wordprocessingCanvas" xmlns:cx="http://schemas.microsoft.com/office/drawing/2014/chartex" xmlns:cx1="http://schemas.microsoft.com/office/drawing/2015/9/8/chartex" xmlns:cx2="http://schemas.microsoft.com/office/drawing/2015/10/21/chartex" xmlns:cx3="http://schemas.microsoft.com/office/drawing/2016/5/9/chartex" xmlns:cx4="http://schemas.microsoft.com/office/drawing/2016/5/10/chartex" xmlns:cx5="http://schemas.microsoft.com/office/drawing/2016/5/11/chartex" xmlns:cx6="http://schemas.microsoft.com/office/drawing/2016/5/12/chartex" xmlns:cx7="http://schemas.microsoft.com/office/drawing/2016/5/13/chartex" xmlns:cx8="http://schemas.microsoft.com/office/drawing/2016/5/14/chartex" xmlns:mc="http://schemas.openxmlformats.org/markup-compatibility/2006" xmlns:aink="http://schemas.microsoft.com/office/drawing/2016/ink" xmlns:am3d="http://schemas.microsoft.com/office/drawing/2017/model3d" xmlns:o="urn:schemas-microsoft-com:office:office" xmlns:oel="http://schemas.microsoft.com/office/2019/extlst" xmlns:r="http://schemas.openxmlformats.org/officeDocument/2006/relationships" xmlns:m="http://schemas.openxmlformats.org/officeDocument/2006/math" xmlns:v="urn:schemas-microsoft-com:vml" xmlns:wp14="http://schemas.microsoft.com/office/word/2010/wordprocessingDrawing" xmlns:wp="http://schemas.openxmlformats.org/drawingml/2006/wordprocessingDrawing" xmlns:w10="urn:schemas-microsoft-com:office:word" xmlns:w="http://schemas.openxmlformats.org/wordprocessingml/2006/main" xmlns:w14="http://schemas.microsoft.com/office/word/2010/wordml" xmlns:w15="http://schemas.microsoft.com/office/word/2012/wordml" xmlns:w16cex="http://schemas.microsoft.com/office/word/2018/wordml/cex" xmlns:w16cid="http://schemas.microsoft.com/office/word/2016/wordml/cid" xmlns:w16="http://schemas.microsoft.com/office/word/2018/wordml" xmlns:w16du="http://schemas.microsoft.com/office/word/2023/wordml/word16du" xmlns:w16sdtdh="http://schemas.microsoft.com/office/word/2020/wordml/sdtdatahash" xmlns:w16se="http://schemas.microsoft.com/office/word/2015/wordml/symex" xmlns:wpg="http://schemas.microsoft.com/office/word/2010/wordprocessingGroup" xmlns:wpi="http://schemas.microsoft.com/office/word/2010/wordprocessingInk" xmlns:wne="http://schemas.microsoft.com/office/word/2006/wordml" xmlns:wps="http://schemas.microsoft.com/office/word/2010/wordprocessingShape" mc:Ignorable="w14 w15 w16se w16cid w16 w16cex w16sdtdh wp14">
   <w:body>
     <w:p>
       <w:pPr>
@@ -103,6 +103,15 @@
           <w:sz w:val="32"/>
           <w:szCs w:val="32"/>
         </w:rPr>
+        <w:t xml:space="preserve">  </w:t>
+      </w:r>
+      <w:r>
+        <w:rPr>
+          <w:rFonts w:ascii="Adobe Devanagari" w:hAnsi="Adobe Devanagari" w:cs="Adobe Devanagari"/>
+          <w:b/>
+          <w:sz w:val="32"/>
+          <w:szCs w:val="32"/>
+        </w:rPr>
         <w:t>Caries Activity Worksheet</w:t>
       </w:r>
       <w:r>
@@ -112,11 +121,11 @@
           <w:sz w:val="32"/>
           <w:szCs w:val="32"/>
         </w:rPr>
-        <w:t xml:space="preserve">                                  </w:t>
+        <w:t xml:space="preserve">                              </w:t>
       </w:r>
       <w:r>
         <w:rPr>
-          <w:rFonts w:ascii="Adobe Devanagari" w:hAnsi="Adobe Devanagari" w:cs="Adobe Devanagari"/>
+          <w:rFonts w:cstheme="minorHAnsi"/>
           <w:b/>
           <w:sz w:val="16"/>
           <w:szCs w:val="16"/>
@@ -1471,7 +1480,7 @@
 </file>
 
 <file path=word/endnotes.xml><?xml version="1.0" encoding="utf-8"?>
-<w:endnotes xmlns:wpc="http://schemas.microsoft.com/office/word/2010/wordprocessingCanvas" xmlns:cx="http://schemas.microsoft.com/office/drawing/2014/chartex" xmlns:cx1="http://schemas.microsoft.com/office/drawing/2015/9/8/chartex" xmlns:cx2="http://schemas.microsoft.com/office/drawing/2015/10/21/chartex" xmlns:cx3="http://schemas.microsoft.com/office/drawing/2016/5/9/chartex" xmlns:cx4="http://schemas.microsoft.com/office/drawing/2016/5/10/chartex" xmlns:cx5="http://schemas.microsoft.com/office/drawing/2016/5/11/chartex" xmlns:cx6="http://schemas.microsoft.com/office/drawing/2016/5/12/chartex" xmlns:cx7="http://schemas.microsoft.com/office/drawing/2016/5/13/chartex" xmlns:cx8="http://schemas.microsoft.com/office/drawing/2016/5/14/chartex" xmlns:mc="http://schemas.openxmlformats.org/markup-compatibility/2006" xmlns:aink="http://schemas.microsoft.com/office/drawing/2016/ink" xmlns:am3d="http://schemas.microsoft.com/office/drawing/2017/model3d" xmlns:o="urn:schemas-microsoft-com:office:office" xmlns:oel="http://schemas.microsoft.com/office/2019/extlst" xmlns:r="http://schemas.openxmlformats.org/officeDocument/2006/relationships" xmlns:m="http://schemas.openxmlformats.org/officeDocument/2006/math" xmlns:v="urn:schemas-microsoft-com:vml" xmlns:wp14="http://schemas.microsoft.com/office/word/2010/wordprocessingDrawing" xmlns:wp="http://schemas.openxmlformats.org/drawingml/2006/wordprocessingDrawing" xmlns:w10="urn:schemas-microsoft-com:office:word" xmlns:w="http://schemas.openxmlformats.org/wordprocessingml/2006/main" xmlns:w14="http://schemas.microsoft.com/office/word/2010/wordml" xmlns:w15="http://schemas.microsoft.com/office/word/2012/wordml" xmlns:w16cex="http://schemas.microsoft.com/office/word/2018/wordml/cex" xmlns:w16cid="http://schemas.microsoft.com/office/word/2016/wordml/cid" xmlns:w16="http://schemas.microsoft.com/office/word/2018/wordml" xmlns:w16sdtdh="http://schemas.microsoft.com/office/word/2020/wordml/sdtdatahash" xmlns:w16se="http://schemas.microsoft.com/office/word/2015/wordml/symex" xmlns:wpg="http://schemas.microsoft.com/office/word/2010/wordprocessingGroup" xmlns:wpi="http://schemas.microsoft.com/office/word/2010/wordprocessingInk" xmlns:wne="http://schemas.microsoft.com/office/word/2006/wordml" xmlns:wps="http://schemas.microsoft.com/office/word/2010/wordprocessingShape" mc:Ignorable="w14 w15 w16se w16cid w16 w16cex w16sdtdh wp14">
+<w:endnotes xmlns:wpc="http://schemas.microsoft.com/office/word/2010/wordprocessingCanvas" xmlns:cx="http://schemas.microsoft.com/office/drawing/2014/chartex" xmlns:cx1="http://schemas.microsoft.com/office/drawing/2015/9/8/chartex" xmlns:cx2="http://schemas.microsoft.com/office/drawing/2015/10/21/chartex" xmlns:cx3="http://schemas.microsoft.com/office/drawing/2016/5/9/chartex" xmlns:cx4="http://schemas.microsoft.com/office/drawing/2016/5/10/chartex" xmlns:cx5="http://schemas.microsoft.com/office/drawing/2016/5/11/chartex" xmlns:cx6="http://schemas.microsoft.com/office/drawing/2016/5/12/chartex" xmlns:cx7="http://schemas.microsoft.com/office/drawing/2016/5/13/chartex" xmlns:cx8="http://schemas.microsoft.com/office/drawing/2016/5/14/chartex" xmlns:mc="http://schemas.openxmlformats.org/markup-compatibility/2006" xmlns:aink="http://schemas.microsoft.com/office/drawing/2016/ink" xmlns:am3d="http://schemas.microsoft.com/office/drawing/2017/model3d" xmlns:o="urn:schemas-microsoft-com:office:office" xmlns:oel="http://schemas.microsoft.com/office/2019/extlst" xmlns:r="http://schemas.openxmlformats.org/officeDocument/2006/relationships" xmlns:m="http://schemas.openxmlformats.org/officeDocument/2006/math" xmlns:v="urn:schemas-microsoft-com:vml" xmlns:wp14="http://schemas.microsoft.com/office/word/2010/wordprocessingDrawing" xmlns:wp="http://schemas.openxmlformats.org/drawingml/2006/wordprocessingDrawing" xmlns:w10="urn:schemas-microsoft-com:office:word" xmlns:w="http://schemas.openxmlformats.org/wordprocessingml/2006/main" xmlns:w14="http://schemas.microsoft.com/office/word/2010/wordml" xmlns:w15="http://schemas.microsoft.com/office/word/2012/wordml" xmlns:w16cex="http://schemas.microsoft.com/office/word/2018/wordml/cex" xmlns:w16cid="http://schemas.microsoft.com/office/word/2016/wordml/cid" xmlns:w16="http://schemas.microsoft.com/office/word/2018/wordml" xmlns:w16du="http://schemas.microsoft.com/office/word/2023/wordml/word16du" xmlns:w16sdtdh="http://schemas.microsoft.com/office/word/2020/wordml/sdtdatahash" xmlns:w16se="http://schemas.microsoft.com/office/word/2015/wordml/symex" xmlns:wpg="http://schemas.microsoft.com/office/word/2010/wordprocessingGroup" xmlns:wpi="http://schemas.microsoft.com/office/word/2010/wordprocessingInk" xmlns:wne="http://schemas.microsoft.com/office/word/2006/wordml" xmlns:wps="http://schemas.microsoft.com/office/word/2010/wordprocessingShape" mc:Ignorable="w14 w15 w16se w16cid w16 w16cex w16sdtdh wp14">
   <w:endnote w:type="separator" w:id="-1">
     <w:p>
       <w:pPr>
@@ -1496,7 +1505,7 @@
 </file>
 
 <file path=word/footer1.xml><?xml version="1.0" encoding="utf-8"?>
-<w:ftr xmlns:wpc="http://schemas.microsoft.com/office/word/2010/wordprocessingCanvas" xmlns:cx="http://schemas.microsoft.com/office/drawing/2014/chartex" xmlns:cx1="http://schemas.microsoft.com/office/drawing/2015/9/8/chartex" xmlns:cx2="http://schemas.microsoft.com/office/drawing/2015/10/21/chartex" xmlns:cx3="http://schemas.microsoft.com/office/drawing/2016/5/9/chartex" xmlns:cx4="http://schemas.microsoft.com/office/drawing/2016/5/10/chartex" xmlns:cx5="http://schemas.microsoft.com/office/drawing/2016/5/11/chartex" xmlns:cx6="http://schemas.microsoft.com/office/drawing/2016/5/12/chartex" xmlns:cx7="http://schemas.microsoft.com/office/drawing/2016/5/13/chartex" xmlns:cx8="http://schemas.microsoft.com/office/drawing/2016/5/14/chartex" xmlns:mc="http://schemas.openxmlformats.org/markup-compatibility/2006" xmlns:aink="http://schemas.microsoft.com/office/drawing/2016/ink" xmlns:am3d="http://schemas.microsoft.com/office/drawing/2017/model3d" xmlns:o="urn:schemas-microsoft-com:office:office" xmlns:oel="http://schemas.microsoft.com/office/2019/extlst" xmlns:r="http://schemas.openxmlformats.org/officeDocument/2006/relationships" xmlns:m="http://schemas.openxmlformats.org/officeDocument/2006/math" xmlns:v="urn:schemas-microsoft-com:vml" xmlns:wp14="http://schemas.microsoft.com/office/word/2010/wordprocessingDrawing" xmlns:wp="http://schemas.openxmlformats.org/drawingml/2006/wordprocessingDrawing" xmlns:w10="urn:schemas-microsoft-com:office:word" xmlns:w="http://schemas.openxmlformats.org/wordprocessingml/2006/main" xmlns:w14="http://schemas.microsoft.com/office/word/2010/wordml" xmlns:w15="http://schemas.microsoft.com/office/word/2012/wordml" xmlns:w16cex="http://schemas.microsoft.com/office/word/2018/wordml/cex" xmlns:w16cid="http://schemas.microsoft.com/office/word/2016/wordml/cid" xmlns:w16="http://schemas.microsoft.com/office/word/2018/wordml" xmlns:w16sdtdh="http://schemas.microsoft.com/office/word/2020/wordml/sdtdatahash" xmlns:w16se="http://schemas.microsoft.com/office/word/2015/wordml/symex" xmlns:wpg="http://schemas.microsoft.com/office/word/2010/wordprocessingGroup" xmlns:wpi="http://schemas.microsoft.com/office/word/2010/wordprocessingInk" xmlns:wne="http://schemas.microsoft.com/office/word/2006/wordml" xmlns:wps="http://schemas.microsoft.com/office/word/2010/wordprocessingShape" mc:Ignorable="w14 w15 w16se w16cid w16 w16cex w16sdtdh wp14">
+<w:ftr xmlns:wpc="http://schemas.microsoft.com/office/word/2010/wordprocessingCanvas" xmlns:cx="http://schemas.microsoft.com/office/drawing/2014/chartex" xmlns:cx1="http://schemas.microsoft.com/office/drawing/2015/9/8/chartex" xmlns:cx2="http://schemas.microsoft.com/office/drawing/2015/10/21/chartex" xmlns:cx3="http://schemas.microsoft.com/office/drawing/2016/5/9/chartex" xmlns:cx4="http://schemas.microsoft.com/office/drawing/2016/5/10/chartex" xmlns:cx5="http://schemas.microsoft.com/office/drawing/2016/5/11/chartex" xmlns:cx6="http://schemas.microsoft.com/office/drawing/2016/5/12/chartex" xmlns:cx7="http://schemas.microsoft.com/office/drawing/2016/5/13/chartex" xmlns:cx8="http://schemas.microsoft.com/office/drawing/2016/5/14/chartex" xmlns:mc="http://schemas.openxmlformats.org/markup-compatibility/2006" xmlns:aink="http://schemas.microsoft.com/office/drawing/2016/ink" xmlns:am3d="http://schemas.microsoft.com/office/drawing/2017/model3d" xmlns:o="urn:schemas-microsoft-com:office:office" xmlns:oel="http://schemas.microsoft.com/office/2019/extlst" xmlns:r="http://schemas.openxmlformats.org/officeDocument/2006/relationships" xmlns:m="http://schemas.openxmlformats.org/officeDocument/2006/math" xmlns:v="urn:schemas-microsoft-com:vml" xmlns:wp14="http://schemas.microsoft.com/office/word/2010/wordprocessingDrawing" xmlns:wp="http://schemas.openxmlformats.org/drawingml/2006/wordprocessingDrawing" xmlns:w10="urn:schemas-microsoft-com:office:word" xmlns:w="http://schemas.openxmlformats.org/wordprocessingml/2006/main" xmlns:w14="http://schemas.microsoft.com/office/word/2010/wordml" xmlns:w15="http://schemas.microsoft.com/office/word/2012/wordml" xmlns:w16cex="http://schemas.microsoft.com/office/word/2018/wordml/cex" xmlns:w16cid="http://schemas.microsoft.com/office/word/2016/wordml/cid" xmlns:w16="http://schemas.microsoft.com/office/word/2018/wordml" xmlns:w16du="http://schemas.microsoft.com/office/word/2023/wordml/word16du" xmlns:w16sdtdh="http://schemas.microsoft.com/office/word/2020/wordml/sdtdatahash" xmlns:w16se="http://schemas.microsoft.com/office/word/2015/wordml/symex" xmlns:wpg="http://schemas.microsoft.com/office/word/2010/wordprocessingGroup" xmlns:wpi="http://schemas.microsoft.com/office/word/2010/wordprocessingInk" xmlns:wne="http://schemas.microsoft.com/office/word/2006/wordml" xmlns:wps="http://schemas.microsoft.com/office/word/2010/wordprocessingShape" mc:Ignorable="w14 w15 w16se w16cid w16 w16cex w16sdtdh wp14">
   <w:p>
     <w:pPr>
       <w:pStyle w:val="Footer"/>
@@ -1506,7 +1515,7 @@
 </file>
 
 <file path=word/footer2.xml><?xml version="1.0" encoding="utf-8"?>
-<w:ftr xmlns:wpc="http://schemas.microsoft.com/office/word/2010/wordprocessingCanvas" xmlns:cx="http://schemas.microsoft.com/office/drawing/2014/chartex" xmlns:cx1="http://schemas.microsoft.com/office/drawing/2015/9/8/chartex" xmlns:cx2="http://schemas.microsoft.com/office/drawing/2015/10/21/chartex" xmlns:cx3="http://schemas.microsoft.com/office/drawing/2016/5/9/chartex" xmlns:cx4="http://schemas.microsoft.com/office/drawing/2016/5/10/chartex" xmlns:cx5="http://schemas.microsoft.com/office/drawing/2016/5/11/chartex" xmlns:cx6="http://schemas.microsoft.com/office/drawing/2016/5/12/chartex" xmlns:cx7="http://schemas.microsoft.com/office/drawing/2016/5/13/chartex" xmlns:cx8="http://schemas.microsoft.com/office/drawing/2016/5/14/chartex" xmlns:mc="http://schemas.openxmlformats.org/markup-compatibility/2006" xmlns:aink="http://schemas.microsoft.com/office/drawing/2016/ink" xmlns:am3d="http://schemas.microsoft.com/office/drawing/2017/model3d" xmlns:o="urn:schemas-microsoft-com:office:office" xmlns:oel="http://schemas.microsoft.com/office/2019/extlst" xmlns:r="http://schemas.openxmlformats.org/officeDocument/2006/relationships" xmlns:m="http://schemas.openxmlformats.org/officeDocument/2006/math" xmlns:v="urn:schemas-microsoft-com:vml" xmlns:wp14="http://schemas.microsoft.com/office/word/2010/wordprocessingDrawing" xmlns:wp="http://schemas.openxmlformats.org/drawingml/2006/wordprocessingDrawing" xmlns:w10="urn:schemas-microsoft-com:office:word" xmlns:w="http://schemas.openxmlformats.org/wordprocessingml/2006/main" xmlns:w14="http://schemas.microsoft.com/office/word/2010/wordml" xmlns:w15="http://schemas.microsoft.com/office/word/2012/wordml" xmlns:w16cex="http://schemas.microsoft.com/office/word/2018/wordml/cex" xmlns:w16cid="http://schemas.microsoft.com/office/word/2016/wordml/cid" xmlns:w16="http://schemas.microsoft.com/office/word/2018/wordml" xmlns:w16sdtdh="http://schemas.microsoft.com/office/word/2020/wordml/sdtdatahash" xmlns:w16se="http://schemas.microsoft.com/office/word/2015/wordml/symex" xmlns:wpg="http://schemas.microsoft.com/office/word/2010/wordprocessingGroup" xmlns:wpi="http://schemas.microsoft.com/office/word/2010/wordprocessingInk" xmlns:wne="http://schemas.microsoft.com/office/word/2006/wordml" xmlns:wps="http://schemas.microsoft.com/office/word/2010/wordprocessingShape" mc:Ignorable="w14 w15 w16se w16cid w16 w16cex w16sdtdh wp14">
+<w:ftr xmlns:wpc="http://schemas.microsoft.com/office/word/2010/wordprocessingCanvas" xmlns:cx="http://schemas.microsoft.com/office/drawing/2014/chartex" xmlns:cx1="http://schemas.microsoft.com/office/drawing/2015/9/8/chartex" xmlns:cx2="http://schemas.microsoft.com/office/drawing/2015/10/21/chartex" xmlns:cx3="http://schemas.microsoft.com/office/drawing/2016/5/9/chartex" xmlns:cx4="http://schemas.microsoft.com/office/drawing/2016/5/10/chartex" xmlns:cx5="http://schemas.microsoft.com/office/drawing/2016/5/11/chartex" xmlns:cx6="http://schemas.microsoft.com/office/drawing/2016/5/12/chartex" xmlns:cx7="http://schemas.microsoft.com/office/drawing/2016/5/13/chartex" xmlns:cx8="http://schemas.microsoft.com/office/drawing/2016/5/14/chartex" xmlns:mc="http://schemas.openxmlformats.org/markup-compatibility/2006" xmlns:aink="http://schemas.microsoft.com/office/drawing/2016/ink" xmlns:am3d="http://schemas.microsoft.com/office/drawing/2017/model3d" xmlns:o="urn:schemas-microsoft-com:office:office" xmlns:oel="http://schemas.microsoft.com/office/2019/extlst" xmlns:r="http://schemas.openxmlformats.org/officeDocument/2006/relationships" xmlns:m="http://schemas.openxmlformats.org/officeDocument/2006/math" xmlns:v="urn:schemas-microsoft-com:vml" xmlns:wp14="http://schemas.microsoft.com/office/word/2010/wordprocessingDrawing" xmlns:wp="http://schemas.openxmlformats.org/drawingml/2006/wordprocessingDrawing" xmlns:w10="urn:schemas-microsoft-com:office:word" xmlns:w="http://schemas.openxmlformats.org/wordprocessingml/2006/main" xmlns:w14="http://schemas.microsoft.com/office/word/2010/wordml" xmlns:w15="http://schemas.microsoft.com/office/word/2012/wordml" xmlns:w16cex="http://schemas.microsoft.com/office/word/2018/wordml/cex" xmlns:w16cid="http://schemas.microsoft.com/office/word/2016/wordml/cid" xmlns:w16="http://schemas.microsoft.com/office/word/2018/wordml" xmlns:w16du="http://schemas.microsoft.com/office/word/2023/wordml/word16du" xmlns:w16sdtdh="http://schemas.microsoft.com/office/word/2020/wordml/sdtdatahash" xmlns:w16se="http://schemas.microsoft.com/office/word/2015/wordml/symex" xmlns:wpg="http://schemas.microsoft.com/office/word/2010/wordprocessingGroup" xmlns:wpi="http://schemas.microsoft.com/office/word/2010/wordprocessingInk" xmlns:wne="http://schemas.microsoft.com/office/word/2006/wordml" xmlns:wps="http://schemas.microsoft.com/office/word/2010/wordprocessingShape" mc:Ignorable="w14 w15 w16se w16cid w16 w16cex w16sdtdh wp14">
   <w:p>
     <w:pPr>
       <w:pStyle w:val="Footer"/>
@@ -1580,7 +1589,7 @@
 </file>
 
 <file path=word/footer3.xml><?xml version="1.0" encoding="utf-8"?>
-<w:ftr xmlns:wpc="http://schemas.microsoft.com/office/word/2010/wordprocessingCanvas" xmlns:cx="http://schemas.microsoft.com/office/drawing/2014/chartex" xmlns:cx1="http://schemas.microsoft.com/office/drawing/2015/9/8/chartex" xmlns:cx2="http://schemas.microsoft.com/office/drawing/2015/10/21/chartex" xmlns:cx3="http://schemas.microsoft.com/office/drawing/2016/5/9/chartex" xmlns:cx4="http://schemas.microsoft.com/office/drawing/2016/5/10/chartex" xmlns:cx5="http://schemas.microsoft.com/office/drawing/2016/5/11/chartex" xmlns:cx6="http://schemas.microsoft.com/office/drawing/2016/5/12/chartex" xmlns:cx7="http://schemas.microsoft.com/office/drawing/2016/5/13/chartex" xmlns:cx8="http://schemas.microsoft.com/office/drawing/2016/5/14/chartex" xmlns:mc="http://schemas.openxmlformats.org/markup-compatibility/2006" xmlns:aink="http://schemas.microsoft.com/office/drawing/2016/ink" xmlns:am3d="http://schemas.microsoft.com/office/drawing/2017/model3d" xmlns:o="urn:schemas-microsoft-com:office:office" xmlns:oel="http://schemas.microsoft.com/office/2019/extlst" xmlns:r="http://schemas.openxmlformats.org/officeDocument/2006/relationships" xmlns:m="http://schemas.openxmlformats.org/officeDocument/2006/math" xmlns:v="urn:schemas-microsoft-com:vml" xmlns:wp14="http://schemas.microsoft.com/office/word/2010/wordprocessingDrawing" xmlns:wp="http://schemas.openxmlformats.org/drawingml/2006/wordprocessingDrawing" xmlns:w10="urn:schemas-microsoft-com:office:word" xmlns:w="http://schemas.openxmlformats.org/wordprocessingml/2006/main" xmlns:w14="http://schemas.microsoft.com/office/word/2010/wordml" xmlns:w15="http://schemas.microsoft.com/office/word/2012/wordml" xmlns:w16cex="http://schemas.microsoft.com/office/word/2018/wordml/cex" xmlns:w16cid="http://schemas.microsoft.com/office/word/2016/wordml/cid" xmlns:w16="http://schemas.microsoft.com/office/word/2018/wordml" xmlns:w16sdtdh="http://schemas.microsoft.com/office/word/2020/wordml/sdtdatahash" xmlns:w16se="http://schemas.microsoft.com/office/word/2015/wordml/symex" xmlns:wpg="http://schemas.microsoft.com/office/word/2010/wordprocessingGroup" xmlns:wpi="http://schemas.microsoft.com/office/word/2010/wordprocessingInk" xmlns:wne="http://schemas.microsoft.com/office/word/2006/wordml" xmlns:wps="http://schemas.microsoft.com/office/word/2010/wordprocessingShape" mc:Ignorable="w14 w15 w16se w16cid w16 w16cex w16sdtdh wp14">
+<w:ftr xmlns:wpc="http://schemas.microsoft.com/office/word/2010/wordprocessingCanvas" xmlns:cx="http://schemas.microsoft.com/office/drawing/2014/chartex" xmlns:cx1="http://schemas.microsoft.com/office/drawing/2015/9/8/chartex" xmlns:cx2="http://schemas.microsoft.com/office/drawing/2015/10/21/chartex" xmlns:cx3="http://schemas.microsoft.com/office/drawing/2016/5/9/chartex" xmlns:cx4="http://schemas.microsoft.com/office/drawing/2016/5/10/chartex" xmlns:cx5="http://schemas.microsoft.com/office/drawing/2016/5/11/chartex" xmlns:cx6="http://schemas.microsoft.com/office/drawing/2016/5/12/chartex" xmlns:cx7="http://schemas.microsoft.com/office/drawing/2016/5/13/chartex" xmlns:cx8="http://schemas.microsoft.com/office/drawing/2016/5/14/chartex" xmlns:mc="http://schemas.openxmlformats.org/markup-compatibility/2006" xmlns:aink="http://schemas.microsoft.com/office/drawing/2016/ink" xmlns:am3d="http://schemas.microsoft.com/office/drawing/2017/model3d" xmlns:o="urn:schemas-microsoft-com:office:office" xmlns:oel="http://schemas.microsoft.com/office/2019/extlst" xmlns:r="http://schemas.openxmlformats.org/officeDocument/2006/relationships" xmlns:m="http://schemas.openxmlformats.org/officeDocument/2006/math" xmlns:v="urn:schemas-microsoft-com:vml" xmlns:wp14="http://schemas.microsoft.com/office/word/2010/wordprocessingDrawing" xmlns:wp="http://schemas.openxmlformats.org/drawingml/2006/wordprocessingDrawing" xmlns:w10="urn:schemas-microsoft-com:office:word" xmlns:w="http://schemas.openxmlformats.org/wordprocessingml/2006/main" xmlns:w14="http://schemas.microsoft.com/office/word/2010/wordml" xmlns:w15="http://schemas.microsoft.com/office/word/2012/wordml" xmlns:w16cex="http://schemas.microsoft.com/office/word/2018/wordml/cex" xmlns:w16cid="http://schemas.microsoft.com/office/word/2016/wordml/cid" xmlns:w16="http://schemas.microsoft.com/office/word/2018/wordml" xmlns:w16du="http://schemas.microsoft.com/office/word/2023/wordml/word16du" xmlns:w16sdtdh="http://schemas.microsoft.com/office/word/2020/wordml/sdtdatahash" xmlns:w16se="http://schemas.microsoft.com/office/word/2015/wordml/symex" xmlns:wpg="http://schemas.microsoft.com/office/word/2010/wordprocessingGroup" xmlns:wpi="http://schemas.microsoft.com/office/word/2010/wordprocessingInk" xmlns:wne="http://schemas.microsoft.com/office/word/2006/wordml" xmlns:wps="http://schemas.microsoft.com/office/word/2010/wordprocessingShape" mc:Ignorable="w14 w15 w16se w16cid w16 w16cex w16sdtdh wp14">
   <w:p>
     <w:pPr>
       <w:pStyle w:val="Footer"/>
@@ -1590,7 +1599,7 @@
 </file>
 
 <file path=word/footnotes.xml><?xml version="1.0" encoding="utf-8"?>
-<w:footnotes xmlns:wpc="http://schemas.microsoft.com/office/word/2010/wordprocessingCanvas" xmlns:cx="http://schemas.microsoft.com/office/drawing/2014/chartex" xmlns:cx1="http://schemas.microsoft.com/office/drawing/2015/9/8/chartex" xmlns:cx2="http://schemas.microsoft.com/office/drawing/2015/10/21/chartex" xmlns:cx3="http://schemas.microsoft.com/office/drawing/2016/5/9/chartex" xmlns:cx4="http://schemas.microsoft.com/office/drawing/2016/5/10/chartex" xmlns:cx5="http://schemas.microsoft.com/office/drawing/2016/5/11/chartex" xmlns:cx6="http://schemas.microsoft.com/office/drawing/2016/5/12/chartex" xmlns:cx7="http://schemas.microsoft.com/office/drawing/2016/5/13/chartex" xmlns:cx8="http://schemas.microsoft.com/office/drawing/2016/5/14/chartex" xmlns:mc="http://schemas.openxmlformats.org/markup-compatibility/2006" xmlns:aink="http://schemas.microsoft.com/office/drawing/2016/ink" xmlns:am3d="http://schemas.microsoft.com/office/drawing/2017/model3d" xmlns:o="urn:schemas-microsoft-com:office:office" xmlns:oel="http://schemas.microsoft.com/office/2019/extlst" xmlns:r="http://schemas.openxmlformats.org/officeDocument/2006/relationships" xmlns:m="http://schemas.openxmlformats.org/officeDocument/2006/math" xmlns:v="urn:schemas-microsoft-com:vml" xmlns:wp14="http://schemas.microsoft.com/office/word/2010/wordprocessingDrawing" xmlns:wp="http://schemas.openxmlformats.org/drawingml/2006/wordprocessingDrawing" xmlns:w10="urn:schemas-microsoft-com:office:word" xmlns:w="http://schemas.openxmlformats.org/wordprocessingml/2006/main" xmlns:w14="http://schemas.microsoft.com/office/word/2010/wordml" xmlns:w15="http://schemas.microsoft.com/office/word/2012/wordml" xmlns:w16cex="http://schemas.microsoft.com/office/word/2018/wordml/cex" xmlns:w16cid="http://schemas.microsoft.com/office/word/2016/wordml/cid" xmlns:w16="http://schemas.microsoft.com/office/word/2018/wordml" xmlns:w16sdtdh="http://schemas.microsoft.com/office/word/2020/wordml/sdtdatahash" xmlns:w16se="http://schemas.microsoft.com/office/word/2015/wordml/symex" xmlns:wpg="http://schemas.microsoft.com/office/word/2010/wordprocessingGroup" xmlns:wpi="http://schemas.microsoft.com/office/word/2010/wordprocessingInk" xmlns:wne="http://schemas.microsoft.com/office/word/2006/wordml" xmlns:wps="http://schemas.microsoft.com/office/word/2010/wordprocessingShape" mc:Ignorable="w14 w15 w16se w16cid w16 w16cex w16sdtdh wp14">
+<w:footnotes xmlns:wpc="http://schemas.microsoft.com/office/word/2010/wordprocessingCanvas" xmlns:cx="http://schemas.microsoft.com/office/drawing/2014/chartex" xmlns:cx1="http://schemas.microsoft.com/office/drawing/2015/9/8/chartex" xmlns:cx2="http://schemas.microsoft.com/office/drawing/2015/10/21/chartex" xmlns:cx3="http://schemas.microsoft.com/office/drawing/2016/5/9/chartex" xmlns:cx4="http://schemas.microsoft.com/office/drawing/2016/5/10/chartex" xmlns:cx5="http://schemas.microsoft.com/office/drawing/2016/5/11/chartex" xmlns:cx6="http://schemas.microsoft.com/office/drawing/2016/5/12/chartex" xmlns:cx7="http://schemas.microsoft.com/office/drawing/2016/5/13/chartex" xmlns:cx8="http://schemas.microsoft.com/office/drawing/2016/5/14/chartex" xmlns:mc="http://schemas.openxmlformats.org/markup-compatibility/2006" xmlns:aink="http://schemas.microsoft.com/office/drawing/2016/ink" xmlns:am3d="http://schemas.microsoft.com/office/drawing/2017/model3d" xmlns:o="urn:schemas-microsoft-com:office:office" xmlns:oel="http://schemas.microsoft.com/office/2019/extlst" xmlns:r="http://schemas.openxmlformats.org/officeDocument/2006/relationships" xmlns:m="http://schemas.openxmlformats.org/officeDocument/2006/math" xmlns:v="urn:schemas-microsoft-com:vml" xmlns:wp14="http://schemas.microsoft.com/office/word/2010/wordprocessingDrawing" xmlns:wp="http://schemas.openxmlformats.org/drawingml/2006/wordprocessingDrawing" xmlns:w10="urn:schemas-microsoft-com:office:word" xmlns:w="http://schemas.openxmlformats.org/wordprocessingml/2006/main" xmlns:w14="http://schemas.microsoft.com/office/word/2010/wordml" xmlns:w15="http://schemas.microsoft.com/office/word/2012/wordml" xmlns:w16cex="http://schemas.microsoft.com/office/word/2018/wordml/cex" xmlns:w16cid="http://schemas.microsoft.com/office/word/2016/wordml/cid" xmlns:w16="http://schemas.microsoft.com/office/word/2018/wordml" xmlns:w16du="http://schemas.microsoft.com/office/word/2023/wordml/word16du" xmlns:w16sdtdh="http://schemas.microsoft.com/office/word/2020/wordml/sdtdatahash" xmlns:w16se="http://schemas.microsoft.com/office/word/2015/wordml/symex" xmlns:wpg="http://schemas.microsoft.com/office/word/2010/wordprocessingGroup" xmlns:wpi="http://schemas.microsoft.com/office/word/2010/wordprocessingInk" xmlns:wne="http://schemas.microsoft.com/office/word/2006/wordml" xmlns:wps="http://schemas.microsoft.com/office/word/2010/wordprocessingShape" mc:Ignorable="w14 w15 w16se w16cid w16 w16cex w16sdtdh wp14">
   <w:footnote w:type="separator" w:id="-1">
     <w:p>
       <w:pPr>
@@ -1615,7 +1624,7 @@
 </file>
 
 <file path=word/header1.xml><?xml version="1.0" encoding="utf-8"?>
-<w:hdr xmlns:wpc="http://schemas.microsoft.com/office/word/2010/wordprocessingCanvas" xmlns:cx="http://schemas.microsoft.com/office/drawing/2014/chartex" xmlns:cx1="http://schemas.microsoft.com/office/drawing/2015/9/8/chartex" xmlns:cx2="http://schemas.microsoft.com/office/drawing/2015/10/21/chartex" xmlns:cx3="http://schemas.microsoft.com/office/drawing/2016/5/9/chartex" xmlns:cx4="http://schemas.microsoft.com/office/drawing/2016/5/10/chartex" xmlns:cx5="http://schemas.microsoft.com/office/drawing/2016/5/11/chartex" xmlns:cx6="http://schemas.microsoft.com/office/drawing/2016/5/12/chartex" xmlns:cx7="http://schemas.microsoft.com/office/drawing/2016/5/13/chartex" xmlns:cx8="http://schemas.microsoft.com/office/drawing/2016/5/14/chartex" xmlns:mc="http://schemas.openxmlformats.org/markup-compatibility/2006" xmlns:aink="http://schemas.microsoft.com/office/drawing/2016/ink" xmlns:am3d="http://schemas.microsoft.com/office/drawing/2017/model3d" xmlns:o="urn:schemas-microsoft-com:office:office" xmlns:oel="http://schemas.microsoft.com/office/2019/extlst" xmlns:r="http://schemas.openxmlformats.org/officeDocument/2006/relationships" xmlns:m="http://schemas.openxmlformats.org/officeDocument/2006/math" xmlns:v="urn:schemas-microsoft-com:vml" xmlns:wp14="http://schemas.microsoft.com/office/word/2010/wordprocessingDrawing" xmlns:wp="http://schemas.openxmlformats.org/drawingml/2006/wordprocessingDrawing" xmlns:w10="urn:schemas-microsoft-com:office:word" xmlns:w="http://schemas.openxmlformats.org/wordprocessingml/2006/main" xmlns:w14="http://schemas.microsoft.com/office/word/2010/wordml" xmlns:w15="http://schemas.microsoft.com/office/word/2012/wordml" xmlns:w16cex="http://schemas.microsoft.com/office/word/2018/wordml/cex" xmlns:w16cid="http://schemas.microsoft.com/office/word/2016/wordml/cid" xmlns:w16="http://schemas.microsoft.com/office/word/2018/wordml" xmlns:w16sdtdh="http://schemas.microsoft.com/office/word/2020/wordml/sdtdatahash" xmlns:w16se="http://schemas.microsoft.com/office/word/2015/wordml/symex" xmlns:wpg="http://schemas.microsoft.com/office/word/2010/wordprocessingGroup" xmlns:wpi="http://schemas.microsoft.com/office/word/2010/wordprocessingInk" xmlns:wne="http://schemas.microsoft.com/office/word/2006/wordml" xmlns:wps="http://schemas.microsoft.com/office/word/2010/wordprocessingShape" mc:Ignorable="w14 w15 w16se w16cid w16 w16cex w16sdtdh wp14">
+<w:hdr xmlns:wpc="http://schemas.microsoft.com/office/word/2010/wordprocessingCanvas" xmlns:cx="http://schemas.microsoft.com/office/drawing/2014/chartex" xmlns:cx1="http://schemas.microsoft.com/office/drawing/2015/9/8/chartex" xmlns:cx2="http://schemas.microsoft.com/office/drawing/2015/10/21/chartex" xmlns:cx3="http://schemas.microsoft.com/office/drawing/2016/5/9/chartex" xmlns:cx4="http://schemas.microsoft.com/office/drawing/2016/5/10/chartex" xmlns:cx5="http://schemas.microsoft.com/office/drawing/2016/5/11/chartex" xmlns:cx6="http://schemas.microsoft.com/office/drawing/2016/5/12/chartex" xmlns:cx7="http://schemas.microsoft.com/office/drawing/2016/5/13/chartex" xmlns:cx8="http://schemas.microsoft.com/office/drawing/2016/5/14/chartex" xmlns:mc="http://schemas.openxmlformats.org/markup-compatibility/2006" xmlns:aink="http://schemas.microsoft.com/office/drawing/2016/ink" xmlns:am3d="http://schemas.microsoft.com/office/drawing/2017/model3d" xmlns:o="urn:schemas-microsoft-com:office:office" xmlns:oel="http://schemas.microsoft.com/office/2019/extlst" xmlns:r="http://schemas.openxmlformats.org/officeDocument/2006/relationships" xmlns:m="http://schemas.openxmlformats.org/officeDocument/2006/math" xmlns:v="urn:schemas-microsoft-com:vml" xmlns:wp14="http://schemas.microsoft.com/office/word/2010/wordprocessingDrawing" xmlns:wp="http://schemas.openxmlformats.org/drawingml/2006/wordprocessingDrawing" xmlns:w10="urn:schemas-microsoft-com:office:word" xmlns:w="http://schemas.openxmlformats.org/wordprocessingml/2006/main" xmlns:w14="http://schemas.microsoft.com/office/word/2010/wordml" xmlns:w15="http://schemas.microsoft.com/office/word/2012/wordml" xmlns:w16cex="http://schemas.microsoft.com/office/word/2018/wordml/cex" xmlns:w16cid="http://schemas.microsoft.com/office/word/2016/wordml/cid" xmlns:w16="http://schemas.microsoft.com/office/word/2018/wordml" xmlns:w16du="http://schemas.microsoft.com/office/word/2023/wordml/word16du" xmlns:w16sdtdh="http://schemas.microsoft.com/office/word/2020/wordml/sdtdatahash" xmlns:w16se="http://schemas.microsoft.com/office/word/2015/wordml/symex" xmlns:wpg="http://schemas.microsoft.com/office/word/2010/wordprocessingGroup" xmlns:wpi="http://schemas.microsoft.com/office/word/2010/wordprocessingInk" xmlns:wne="http://schemas.microsoft.com/office/word/2006/wordml" xmlns:wps="http://schemas.microsoft.com/office/word/2010/wordprocessingShape" mc:Ignorable="w14 w15 w16se w16cid w16 w16cex w16sdtdh wp14">
   <w:p>
     <w:pPr>
       <w:pStyle w:val="Header"/>
@@ -1625,7 +1634,7 @@
 </file>
 
 <file path=word/header2.xml><?xml version="1.0" encoding="utf-8"?>
-<w:hdr xmlns:wpc="http://schemas.microsoft.com/office/word/2010/wordprocessingCanvas" xmlns:cx="http://schemas.microsoft.com/office/drawing/2014/chartex" xmlns:cx1="http://schemas.microsoft.com/office/drawing/2015/9/8/chartex" xmlns:cx2="http://schemas.microsoft.com/office/drawing/2015/10/21/chartex" xmlns:cx3="http://schemas.microsoft.com/office/drawing/2016/5/9/chartex" xmlns:cx4="http://schemas.microsoft.com/office/drawing/2016/5/10/chartex" xmlns:cx5="http://schemas.microsoft.com/office/drawing/2016/5/11/chartex" xmlns:cx6="http://schemas.microsoft.com/office/drawing/2016/5/12/chartex" xmlns:cx7="http://schemas.microsoft.com/office/drawing/2016/5/13/chartex" xmlns:cx8="http://schemas.microsoft.com/office/drawing/2016/5/14/chartex" xmlns:mc="http://schemas.openxmlformats.org/markup-compatibility/2006" xmlns:aink="http://schemas.microsoft.com/office/drawing/2016/ink" xmlns:am3d="http://schemas.microsoft.com/office/drawing/2017/model3d" xmlns:o="urn:schemas-microsoft-com:office:office" xmlns:oel="http://schemas.microsoft.com/office/2019/extlst" xmlns:r="http://schemas.openxmlformats.org/officeDocument/2006/relationships" xmlns:m="http://schemas.openxmlformats.org/officeDocument/2006/math" xmlns:v="urn:schemas-microsoft-com:vml" xmlns:wp14="http://schemas.microsoft.com/office/word/2010/wordprocessingDrawing" xmlns:wp="http://schemas.openxmlformats.org/drawingml/2006/wordprocessingDrawing" xmlns:w10="urn:schemas-microsoft-com:office:word" xmlns:w="http://schemas.openxmlformats.org/wordprocessingml/2006/main" xmlns:w14="http://schemas.microsoft.com/office/word/2010/wordml" xmlns:w15="http://schemas.microsoft.com/office/word/2012/wordml" xmlns:w16cex="http://schemas.microsoft.com/office/word/2018/wordml/cex" xmlns:w16cid="http://schemas.microsoft.com/office/word/2016/wordml/cid" xmlns:w16="http://schemas.microsoft.com/office/word/2018/wordml" xmlns:w16sdtdh="http://schemas.microsoft.com/office/word/2020/wordml/sdtdatahash" xmlns:w16se="http://schemas.microsoft.com/office/word/2015/wordml/symex" xmlns:wpg="http://schemas.microsoft.com/office/word/2010/wordprocessingGroup" xmlns:wpi="http://schemas.microsoft.com/office/word/2010/wordprocessingInk" xmlns:wne="http://schemas.microsoft.com/office/word/2006/wordml" xmlns:wps="http://schemas.microsoft.com/office/word/2010/wordprocessingShape" mc:Ignorable="w14 w15 w16se w16cid w16 w16cex w16sdtdh wp14">
+<w:hdr xmlns:wpc="http://schemas.microsoft.com/office/word/2010/wordprocessingCanvas" xmlns:cx="http://schemas.microsoft.com/office/drawing/2014/chartex" xmlns:cx1="http://schemas.microsoft.com/office/drawing/2015/9/8/chartex" xmlns:cx2="http://schemas.microsoft.com/office/drawing/2015/10/21/chartex" xmlns:cx3="http://schemas.microsoft.com/office/drawing/2016/5/9/chartex" xmlns:cx4="http://schemas.microsoft.com/office/drawing/2016/5/10/chartex" xmlns:cx5="http://schemas.microsoft.com/office/drawing/2016/5/11/chartex" xmlns:cx6="http://schemas.microsoft.com/office/drawing/2016/5/12/chartex" xmlns:cx7="http://schemas.microsoft.com/office/drawing/2016/5/13/chartex" xmlns:cx8="http://schemas.microsoft.com/office/drawing/2016/5/14/chartex" xmlns:mc="http://schemas.openxmlformats.org/markup-compatibility/2006" xmlns:aink="http://schemas.microsoft.com/office/drawing/2016/ink" xmlns:am3d="http://schemas.microsoft.com/office/drawing/2017/model3d" xmlns:o="urn:schemas-microsoft-com:office:office" xmlns:oel="http://schemas.microsoft.com/office/2019/extlst" xmlns:r="http://schemas.openxmlformats.org/officeDocument/2006/relationships" xmlns:m="http://schemas.openxmlformats.org/officeDocument/2006/math" xmlns:v="urn:schemas-microsoft-com:vml" xmlns:wp14="http://schemas.microsoft.com/office/word/2010/wordprocessingDrawing" xmlns:wp="http://schemas.openxmlformats.org/drawingml/2006/wordprocessingDrawing" xmlns:w10="urn:schemas-microsoft-com:office:word" xmlns:w="http://schemas.openxmlformats.org/wordprocessingml/2006/main" xmlns:w14="http://schemas.microsoft.com/office/word/2010/wordml" xmlns:w15="http://schemas.microsoft.com/office/word/2012/wordml" xmlns:w16cex="http://schemas.microsoft.com/office/word/2018/wordml/cex" xmlns:w16cid="http://schemas.microsoft.com/office/word/2016/wordml/cid" xmlns:w16="http://schemas.microsoft.com/office/word/2018/wordml" xmlns:w16du="http://schemas.microsoft.com/office/word/2023/wordml/word16du" xmlns:w16sdtdh="http://schemas.microsoft.com/office/word/2020/wordml/sdtdatahash" xmlns:w16se="http://schemas.microsoft.com/office/word/2015/wordml/symex" xmlns:wpg="http://schemas.microsoft.com/office/word/2010/wordprocessingGroup" xmlns:wpi="http://schemas.microsoft.com/office/word/2010/wordprocessingInk" xmlns:wne="http://schemas.microsoft.com/office/word/2006/wordml" xmlns:wps="http://schemas.microsoft.com/office/word/2010/wordprocessingShape" mc:Ignorable="w14 w15 w16se w16cid w16 w16cex w16sdtdh wp14">
   <w:p>
     <w:pPr>
       <w:pStyle w:val="Header"/>
@@ -1635,7 +1644,7 @@
 </file>
 
 <file path=word/header3.xml><?xml version="1.0" encoding="utf-8"?>
-<w:hdr xmlns:wpc="http://schemas.microsoft.com/office/word/2010/wordprocessingCanvas" xmlns:cx="http://schemas.microsoft.com/office/drawing/2014/chartex" xmlns:cx1="http://schemas.microsoft.com/office/drawing/2015/9/8/chartex" xmlns:cx2="http://schemas.microsoft.com/office/drawing/2015/10/21/chartex" xmlns:cx3="http://schemas.microsoft.com/office/drawing/2016/5/9/chartex" xmlns:cx4="http://schemas.microsoft.com/office/drawing/2016/5/10/chartex" xmlns:cx5="http://schemas.microsoft.com/office/drawing/2016/5/11/chartex" xmlns:cx6="http://schemas.microsoft.com/office/drawing/2016/5/12/chartex" xmlns:cx7="http://schemas.microsoft.com/office/drawing/2016/5/13/chartex" xmlns:cx8="http://schemas.microsoft.com/office/drawing/2016/5/14/chartex" xmlns:mc="http://schemas.openxmlformats.org/markup-compatibility/2006" xmlns:aink="http://schemas.microsoft.com/office/drawing/2016/ink" xmlns:am3d="http://schemas.microsoft.com/office/drawing/2017/model3d" xmlns:o="urn:schemas-microsoft-com:office:office" xmlns:oel="http://schemas.microsoft.com/office/2019/extlst" xmlns:r="http://schemas.openxmlformats.org/officeDocument/2006/relationships" xmlns:m="http://schemas.openxmlformats.org/officeDocument/2006/math" xmlns:v="urn:schemas-microsoft-com:vml" xmlns:wp14="http://schemas.microsoft.com/office/word/2010/wordprocessingDrawing" xmlns:wp="http://schemas.openxmlformats.org/drawingml/2006/wordprocessingDrawing" xmlns:w10="urn:schemas-microsoft-com:office:word" xmlns:w="http://schemas.openxmlformats.org/wordprocessingml/2006/main" xmlns:w14="http://schemas.microsoft.com/office/word/2010/wordml" xmlns:w15="http://schemas.microsoft.com/office/word/2012/wordml" xmlns:w16cex="http://schemas.microsoft.com/office/word/2018/wordml/cex" xmlns:w16cid="http://schemas.microsoft.com/office/word/2016/wordml/cid" xmlns:w16="http://schemas.microsoft.com/office/word/2018/wordml" xmlns:w16sdtdh="http://schemas.microsoft.com/office/word/2020/wordml/sdtdatahash" xmlns:w16se="http://schemas.microsoft.com/office/word/2015/wordml/symex" xmlns:wpg="http://schemas.microsoft.com/office/word/2010/wordprocessingGroup" xmlns:wpi="http://schemas.microsoft.com/office/word/2010/wordprocessingInk" xmlns:wne="http://schemas.microsoft.com/office/word/2006/wordml" xmlns:wps="http://schemas.microsoft.com/office/word/2010/wordprocessingShape" mc:Ignorable="w14 w15 w16se w16cid w16 w16cex w16sdtdh wp14">
+<w:hdr xmlns:wpc="http://schemas.microsoft.com/office/word/2010/wordprocessingCanvas" xmlns:cx="http://schemas.microsoft.com/office/drawing/2014/chartex" xmlns:cx1="http://schemas.microsoft.com/office/drawing/2015/9/8/chartex" xmlns:cx2="http://schemas.microsoft.com/office/drawing/2015/10/21/chartex" xmlns:cx3="http://schemas.microsoft.com/office/drawing/2016/5/9/chartex" xmlns:cx4="http://schemas.microsoft.com/office/drawing/2016/5/10/chartex" xmlns:cx5="http://schemas.microsoft.com/office/drawing/2016/5/11/chartex" xmlns:cx6="http://schemas.microsoft.com/office/drawing/2016/5/12/chartex" xmlns:cx7="http://schemas.microsoft.com/office/drawing/2016/5/13/chartex" xmlns:cx8="http://schemas.microsoft.com/office/drawing/2016/5/14/chartex" xmlns:mc="http://schemas.openxmlformats.org/markup-compatibility/2006" xmlns:aink="http://schemas.microsoft.com/office/drawing/2016/ink" xmlns:am3d="http://schemas.microsoft.com/office/drawing/2017/model3d" xmlns:o="urn:schemas-microsoft-com:office:office" xmlns:oel="http://schemas.microsoft.com/office/2019/extlst" xmlns:r="http://schemas.openxmlformats.org/officeDocument/2006/relationships" xmlns:m="http://schemas.openxmlformats.org/officeDocument/2006/math" xmlns:v="urn:schemas-microsoft-com:vml" xmlns:wp14="http://schemas.microsoft.com/office/word/2010/wordprocessingDrawing" xmlns:wp="http://schemas.openxmlformats.org/drawingml/2006/wordprocessingDrawing" xmlns:w10="urn:schemas-microsoft-com:office:word" xmlns:w="http://schemas.openxmlformats.org/wordprocessingml/2006/main" xmlns:w14="http://schemas.microsoft.com/office/word/2010/wordml" xmlns:w15="http://schemas.microsoft.com/office/word/2012/wordml" xmlns:w16cex="http://schemas.microsoft.com/office/word/2018/wordml/cex" xmlns:w16cid="http://schemas.microsoft.com/office/word/2016/wordml/cid" xmlns:w16="http://schemas.microsoft.com/office/word/2018/wordml" xmlns:w16du="http://schemas.microsoft.com/office/word/2023/wordml/word16du" xmlns:w16sdtdh="http://schemas.microsoft.com/office/word/2020/wordml/sdtdatahash" xmlns:w16se="http://schemas.microsoft.com/office/word/2015/wordml/symex" xmlns:wpg="http://schemas.microsoft.com/office/word/2010/wordprocessingGroup" xmlns:wpi="http://schemas.microsoft.com/office/word/2010/wordprocessingInk" xmlns:wne="http://schemas.microsoft.com/office/word/2006/wordml" xmlns:wps="http://schemas.microsoft.com/office/word/2010/wordprocessingShape" mc:Ignorable="w14 w15 w16se w16cid w16 w16cex w16sdtdh wp14">
   <w:p>
     <w:pPr>
       <w:pStyle w:val="Header"/>
@@ -1768,6 +1777,7 @@
     <w:lsdException w:name="HTML Sample" w:semiHidden="1" w:unhideWhenUsed="1"/>
     <w:lsdException w:name="HTML Typewriter" w:semiHidden="1" w:unhideWhenUsed="1"/>
     <w:lsdException w:name="HTML Variable" w:semiHidden="1" w:unhideWhenUsed="1"/>
+    <w:lsdException w:name="Normal Table" w:semiHidden="1" w:unhideWhenUsed="1"/>
     <w:lsdException w:name="annotation subject" w:semiHidden="1" w:unhideWhenUsed="1"/>
     <w:lsdException w:name="No List" w:semiHidden="1" w:unhideWhenUsed="1"/>
     <w:lsdException w:name="Outline List 1" w:semiHidden="1" w:unhideWhenUsed="1"/>
@@ -1810,8 +1820,11 @@
     <w:lsdException w:name="Table Contemporary" w:semiHidden="1" w:unhideWhenUsed="1"/>
     <w:lsdException w:name="Table Elegant" w:semiHidden="1" w:unhideWhenUsed="1"/>
     <w:lsdException w:name="Table Professional" w:semiHidden="1" w:unhideWhenUsed="1"/>
+    <w:lsdException w:name="Table Subtle 1" w:semiHidden="1" w:unhideWhenUsed="1"/>
     <w:lsdException w:name="Table Subtle 2" w:semiHidden="1" w:unhideWhenUsed="1"/>
     <w:lsdException w:name="Table Web 1" w:semiHidden="1" w:unhideWhenUsed="1"/>
+    <w:lsdException w:name="Table Web 2" w:semiHidden="1" w:unhideWhenUsed="1"/>
+    <w:lsdException w:name="Table Web 3" w:semiHidden="1" w:unhideWhenUsed="1"/>
     <w:lsdException w:name="Balloon Text" w:semiHidden="1" w:unhideWhenUsed="1"/>
     <w:lsdException w:name="Table Grid" w:uiPriority="39"/>
     <w:lsdException w:name="Table Theme" w:semiHidden="1" w:unhideWhenUsed="1"/>

</xml_diff>

<commit_message>
Copied over UI and template edits from main
</commit_message>
<xml_diff>
--- a/templates/cat_worksheet_template.docx
+++ b/templates/cat_worksheet_template.docx
@@ -1,6 +1,6 @@
 
 <file path=word/document.xml><?xml version="1.0" encoding="utf-8"?>
-<w:document xmlns:wpc="http://schemas.microsoft.com/office/word/2010/wordprocessingCanvas" xmlns:cx="http://schemas.microsoft.com/office/drawing/2014/chartex" xmlns:cx1="http://schemas.microsoft.com/office/drawing/2015/9/8/chartex" xmlns:cx2="http://schemas.microsoft.com/office/drawing/2015/10/21/chartex" xmlns:cx3="http://schemas.microsoft.com/office/drawing/2016/5/9/chartex" xmlns:cx4="http://schemas.microsoft.com/office/drawing/2016/5/10/chartex" xmlns:cx5="http://schemas.microsoft.com/office/drawing/2016/5/11/chartex" xmlns:cx6="http://schemas.microsoft.com/office/drawing/2016/5/12/chartex" xmlns:cx7="http://schemas.microsoft.com/office/drawing/2016/5/13/chartex" xmlns:cx8="http://schemas.microsoft.com/office/drawing/2016/5/14/chartex" xmlns:mc="http://schemas.openxmlformats.org/markup-compatibility/2006" xmlns:aink="http://schemas.microsoft.com/office/drawing/2016/ink" xmlns:am3d="http://schemas.microsoft.com/office/drawing/2017/model3d" xmlns:o="urn:schemas-microsoft-com:office:office" xmlns:oel="http://schemas.microsoft.com/office/2019/extlst" xmlns:r="http://schemas.openxmlformats.org/officeDocument/2006/relationships" xmlns:m="http://schemas.openxmlformats.org/officeDocument/2006/math" xmlns:v="urn:schemas-microsoft-com:vml" xmlns:wp14="http://schemas.microsoft.com/office/word/2010/wordprocessingDrawing" xmlns:wp="http://schemas.openxmlformats.org/drawingml/2006/wordprocessingDrawing" xmlns:w10="urn:schemas-microsoft-com:office:word" xmlns:w="http://schemas.openxmlformats.org/wordprocessingml/2006/main" xmlns:w14="http://schemas.microsoft.com/office/word/2010/wordml" xmlns:w15="http://schemas.microsoft.com/office/word/2012/wordml" xmlns:w16cex="http://schemas.microsoft.com/office/word/2018/wordml/cex" xmlns:w16cid="http://schemas.microsoft.com/office/word/2016/wordml/cid" xmlns:w16="http://schemas.microsoft.com/office/word/2018/wordml" xmlns:w16sdtdh="http://schemas.microsoft.com/office/word/2020/wordml/sdtdatahash" xmlns:w16se="http://schemas.microsoft.com/office/word/2015/wordml/symex" xmlns:wpg="http://schemas.microsoft.com/office/word/2010/wordprocessingGroup" xmlns:wpi="http://schemas.microsoft.com/office/word/2010/wordprocessingInk" xmlns:wne="http://schemas.microsoft.com/office/word/2006/wordml" xmlns:wps="http://schemas.microsoft.com/office/word/2010/wordprocessingShape" mc:Ignorable="w14 w15 w16se w16cid w16 w16cex w16sdtdh wp14">
+<w:document xmlns:wpc="http://schemas.microsoft.com/office/word/2010/wordprocessingCanvas" xmlns:cx="http://schemas.microsoft.com/office/drawing/2014/chartex" xmlns:cx1="http://schemas.microsoft.com/office/drawing/2015/9/8/chartex" xmlns:cx2="http://schemas.microsoft.com/office/drawing/2015/10/21/chartex" xmlns:cx3="http://schemas.microsoft.com/office/drawing/2016/5/9/chartex" xmlns:cx4="http://schemas.microsoft.com/office/drawing/2016/5/10/chartex" xmlns:cx5="http://schemas.microsoft.com/office/drawing/2016/5/11/chartex" xmlns:cx6="http://schemas.microsoft.com/office/drawing/2016/5/12/chartex" xmlns:cx7="http://schemas.microsoft.com/office/drawing/2016/5/13/chartex" xmlns:cx8="http://schemas.microsoft.com/office/drawing/2016/5/14/chartex" xmlns:mc="http://schemas.openxmlformats.org/markup-compatibility/2006" xmlns:aink="http://schemas.microsoft.com/office/drawing/2016/ink" xmlns:am3d="http://schemas.microsoft.com/office/drawing/2017/model3d" xmlns:o="urn:schemas-microsoft-com:office:office" xmlns:oel="http://schemas.microsoft.com/office/2019/extlst" xmlns:r="http://schemas.openxmlformats.org/officeDocument/2006/relationships" xmlns:m="http://schemas.openxmlformats.org/officeDocument/2006/math" xmlns:v="urn:schemas-microsoft-com:vml" xmlns:wp14="http://schemas.microsoft.com/office/word/2010/wordprocessingDrawing" xmlns:wp="http://schemas.openxmlformats.org/drawingml/2006/wordprocessingDrawing" xmlns:w10="urn:schemas-microsoft-com:office:word" xmlns:w="http://schemas.openxmlformats.org/wordprocessingml/2006/main" xmlns:w14="http://schemas.microsoft.com/office/word/2010/wordml" xmlns:w15="http://schemas.microsoft.com/office/word/2012/wordml" xmlns:w16cex="http://schemas.microsoft.com/office/word/2018/wordml/cex" xmlns:w16cid="http://schemas.microsoft.com/office/word/2016/wordml/cid" xmlns:w16="http://schemas.microsoft.com/office/word/2018/wordml" xmlns:w16du="http://schemas.microsoft.com/office/word/2023/wordml/word16du" xmlns:w16sdtdh="http://schemas.microsoft.com/office/word/2020/wordml/sdtdatahash" xmlns:w16se="http://schemas.microsoft.com/office/word/2015/wordml/symex" xmlns:wpg="http://schemas.microsoft.com/office/word/2010/wordprocessingGroup" xmlns:wpi="http://schemas.microsoft.com/office/word/2010/wordprocessingInk" xmlns:wne="http://schemas.microsoft.com/office/word/2006/wordml" xmlns:wps="http://schemas.microsoft.com/office/word/2010/wordprocessingShape" mc:Ignorable="w14 w15 w16se w16cid w16 w16cex w16sdtdh wp14">
   <w:body>
     <w:p>
       <w:pPr>
@@ -103,6 +103,15 @@
           <w:sz w:val="32"/>
           <w:szCs w:val="32"/>
         </w:rPr>
+        <w:t xml:space="preserve">  </w:t>
+      </w:r>
+      <w:r>
+        <w:rPr>
+          <w:rFonts w:ascii="Adobe Devanagari" w:hAnsi="Adobe Devanagari" w:cs="Adobe Devanagari"/>
+          <w:b/>
+          <w:sz w:val="32"/>
+          <w:szCs w:val="32"/>
+        </w:rPr>
         <w:t>Caries Activity Worksheet</w:t>
       </w:r>
       <w:r>
@@ -112,11 +121,11 @@
           <w:sz w:val="32"/>
           <w:szCs w:val="32"/>
         </w:rPr>
-        <w:t xml:space="preserve">                                  </w:t>
+        <w:t xml:space="preserve">                              </w:t>
       </w:r>
       <w:r>
         <w:rPr>
-          <w:rFonts w:ascii="Adobe Devanagari" w:hAnsi="Adobe Devanagari" w:cs="Adobe Devanagari"/>
+          <w:rFonts w:cstheme="minorHAnsi"/>
           <w:b/>
           <w:sz w:val="16"/>
           <w:szCs w:val="16"/>
@@ -1471,7 +1480,7 @@
 </file>
 
 <file path=word/endnotes.xml><?xml version="1.0" encoding="utf-8"?>
-<w:endnotes xmlns:wpc="http://schemas.microsoft.com/office/word/2010/wordprocessingCanvas" xmlns:cx="http://schemas.microsoft.com/office/drawing/2014/chartex" xmlns:cx1="http://schemas.microsoft.com/office/drawing/2015/9/8/chartex" xmlns:cx2="http://schemas.microsoft.com/office/drawing/2015/10/21/chartex" xmlns:cx3="http://schemas.microsoft.com/office/drawing/2016/5/9/chartex" xmlns:cx4="http://schemas.microsoft.com/office/drawing/2016/5/10/chartex" xmlns:cx5="http://schemas.microsoft.com/office/drawing/2016/5/11/chartex" xmlns:cx6="http://schemas.microsoft.com/office/drawing/2016/5/12/chartex" xmlns:cx7="http://schemas.microsoft.com/office/drawing/2016/5/13/chartex" xmlns:cx8="http://schemas.microsoft.com/office/drawing/2016/5/14/chartex" xmlns:mc="http://schemas.openxmlformats.org/markup-compatibility/2006" xmlns:aink="http://schemas.microsoft.com/office/drawing/2016/ink" xmlns:am3d="http://schemas.microsoft.com/office/drawing/2017/model3d" xmlns:o="urn:schemas-microsoft-com:office:office" xmlns:oel="http://schemas.microsoft.com/office/2019/extlst" xmlns:r="http://schemas.openxmlformats.org/officeDocument/2006/relationships" xmlns:m="http://schemas.openxmlformats.org/officeDocument/2006/math" xmlns:v="urn:schemas-microsoft-com:vml" xmlns:wp14="http://schemas.microsoft.com/office/word/2010/wordprocessingDrawing" xmlns:wp="http://schemas.openxmlformats.org/drawingml/2006/wordprocessingDrawing" xmlns:w10="urn:schemas-microsoft-com:office:word" xmlns:w="http://schemas.openxmlformats.org/wordprocessingml/2006/main" xmlns:w14="http://schemas.microsoft.com/office/word/2010/wordml" xmlns:w15="http://schemas.microsoft.com/office/word/2012/wordml" xmlns:w16cex="http://schemas.microsoft.com/office/word/2018/wordml/cex" xmlns:w16cid="http://schemas.microsoft.com/office/word/2016/wordml/cid" xmlns:w16="http://schemas.microsoft.com/office/word/2018/wordml" xmlns:w16sdtdh="http://schemas.microsoft.com/office/word/2020/wordml/sdtdatahash" xmlns:w16se="http://schemas.microsoft.com/office/word/2015/wordml/symex" xmlns:wpg="http://schemas.microsoft.com/office/word/2010/wordprocessingGroup" xmlns:wpi="http://schemas.microsoft.com/office/word/2010/wordprocessingInk" xmlns:wne="http://schemas.microsoft.com/office/word/2006/wordml" xmlns:wps="http://schemas.microsoft.com/office/word/2010/wordprocessingShape" mc:Ignorable="w14 w15 w16se w16cid w16 w16cex w16sdtdh wp14">
+<w:endnotes xmlns:wpc="http://schemas.microsoft.com/office/word/2010/wordprocessingCanvas" xmlns:cx="http://schemas.microsoft.com/office/drawing/2014/chartex" xmlns:cx1="http://schemas.microsoft.com/office/drawing/2015/9/8/chartex" xmlns:cx2="http://schemas.microsoft.com/office/drawing/2015/10/21/chartex" xmlns:cx3="http://schemas.microsoft.com/office/drawing/2016/5/9/chartex" xmlns:cx4="http://schemas.microsoft.com/office/drawing/2016/5/10/chartex" xmlns:cx5="http://schemas.microsoft.com/office/drawing/2016/5/11/chartex" xmlns:cx6="http://schemas.microsoft.com/office/drawing/2016/5/12/chartex" xmlns:cx7="http://schemas.microsoft.com/office/drawing/2016/5/13/chartex" xmlns:cx8="http://schemas.microsoft.com/office/drawing/2016/5/14/chartex" xmlns:mc="http://schemas.openxmlformats.org/markup-compatibility/2006" xmlns:aink="http://schemas.microsoft.com/office/drawing/2016/ink" xmlns:am3d="http://schemas.microsoft.com/office/drawing/2017/model3d" xmlns:o="urn:schemas-microsoft-com:office:office" xmlns:oel="http://schemas.microsoft.com/office/2019/extlst" xmlns:r="http://schemas.openxmlformats.org/officeDocument/2006/relationships" xmlns:m="http://schemas.openxmlformats.org/officeDocument/2006/math" xmlns:v="urn:schemas-microsoft-com:vml" xmlns:wp14="http://schemas.microsoft.com/office/word/2010/wordprocessingDrawing" xmlns:wp="http://schemas.openxmlformats.org/drawingml/2006/wordprocessingDrawing" xmlns:w10="urn:schemas-microsoft-com:office:word" xmlns:w="http://schemas.openxmlformats.org/wordprocessingml/2006/main" xmlns:w14="http://schemas.microsoft.com/office/word/2010/wordml" xmlns:w15="http://schemas.microsoft.com/office/word/2012/wordml" xmlns:w16cex="http://schemas.microsoft.com/office/word/2018/wordml/cex" xmlns:w16cid="http://schemas.microsoft.com/office/word/2016/wordml/cid" xmlns:w16="http://schemas.microsoft.com/office/word/2018/wordml" xmlns:w16du="http://schemas.microsoft.com/office/word/2023/wordml/word16du" xmlns:w16sdtdh="http://schemas.microsoft.com/office/word/2020/wordml/sdtdatahash" xmlns:w16se="http://schemas.microsoft.com/office/word/2015/wordml/symex" xmlns:wpg="http://schemas.microsoft.com/office/word/2010/wordprocessingGroup" xmlns:wpi="http://schemas.microsoft.com/office/word/2010/wordprocessingInk" xmlns:wne="http://schemas.microsoft.com/office/word/2006/wordml" xmlns:wps="http://schemas.microsoft.com/office/word/2010/wordprocessingShape" mc:Ignorable="w14 w15 w16se w16cid w16 w16cex w16sdtdh wp14">
   <w:endnote w:type="separator" w:id="-1">
     <w:p>
       <w:pPr>
@@ -1496,7 +1505,7 @@
 </file>
 
 <file path=word/footer1.xml><?xml version="1.0" encoding="utf-8"?>
-<w:ftr xmlns:wpc="http://schemas.microsoft.com/office/word/2010/wordprocessingCanvas" xmlns:cx="http://schemas.microsoft.com/office/drawing/2014/chartex" xmlns:cx1="http://schemas.microsoft.com/office/drawing/2015/9/8/chartex" xmlns:cx2="http://schemas.microsoft.com/office/drawing/2015/10/21/chartex" xmlns:cx3="http://schemas.microsoft.com/office/drawing/2016/5/9/chartex" xmlns:cx4="http://schemas.microsoft.com/office/drawing/2016/5/10/chartex" xmlns:cx5="http://schemas.microsoft.com/office/drawing/2016/5/11/chartex" xmlns:cx6="http://schemas.microsoft.com/office/drawing/2016/5/12/chartex" xmlns:cx7="http://schemas.microsoft.com/office/drawing/2016/5/13/chartex" xmlns:cx8="http://schemas.microsoft.com/office/drawing/2016/5/14/chartex" xmlns:mc="http://schemas.openxmlformats.org/markup-compatibility/2006" xmlns:aink="http://schemas.microsoft.com/office/drawing/2016/ink" xmlns:am3d="http://schemas.microsoft.com/office/drawing/2017/model3d" xmlns:o="urn:schemas-microsoft-com:office:office" xmlns:oel="http://schemas.microsoft.com/office/2019/extlst" xmlns:r="http://schemas.openxmlformats.org/officeDocument/2006/relationships" xmlns:m="http://schemas.openxmlformats.org/officeDocument/2006/math" xmlns:v="urn:schemas-microsoft-com:vml" xmlns:wp14="http://schemas.microsoft.com/office/word/2010/wordprocessingDrawing" xmlns:wp="http://schemas.openxmlformats.org/drawingml/2006/wordprocessingDrawing" xmlns:w10="urn:schemas-microsoft-com:office:word" xmlns:w="http://schemas.openxmlformats.org/wordprocessingml/2006/main" xmlns:w14="http://schemas.microsoft.com/office/word/2010/wordml" xmlns:w15="http://schemas.microsoft.com/office/word/2012/wordml" xmlns:w16cex="http://schemas.microsoft.com/office/word/2018/wordml/cex" xmlns:w16cid="http://schemas.microsoft.com/office/word/2016/wordml/cid" xmlns:w16="http://schemas.microsoft.com/office/word/2018/wordml" xmlns:w16sdtdh="http://schemas.microsoft.com/office/word/2020/wordml/sdtdatahash" xmlns:w16se="http://schemas.microsoft.com/office/word/2015/wordml/symex" xmlns:wpg="http://schemas.microsoft.com/office/word/2010/wordprocessingGroup" xmlns:wpi="http://schemas.microsoft.com/office/word/2010/wordprocessingInk" xmlns:wne="http://schemas.microsoft.com/office/word/2006/wordml" xmlns:wps="http://schemas.microsoft.com/office/word/2010/wordprocessingShape" mc:Ignorable="w14 w15 w16se w16cid w16 w16cex w16sdtdh wp14">
+<w:ftr xmlns:wpc="http://schemas.microsoft.com/office/word/2010/wordprocessingCanvas" xmlns:cx="http://schemas.microsoft.com/office/drawing/2014/chartex" xmlns:cx1="http://schemas.microsoft.com/office/drawing/2015/9/8/chartex" xmlns:cx2="http://schemas.microsoft.com/office/drawing/2015/10/21/chartex" xmlns:cx3="http://schemas.microsoft.com/office/drawing/2016/5/9/chartex" xmlns:cx4="http://schemas.microsoft.com/office/drawing/2016/5/10/chartex" xmlns:cx5="http://schemas.microsoft.com/office/drawing/2016/5/11/chartex" xmlns:cx6="http://schemas.microsoft.com/office/drawing/2016/5/12/chartex" xmlns:cx7="http://schemas.microsoft.com/office/drawing/2016/5/13/chartex" xmlns:cx8="http://schemas.microsoft.com/office/drawing/2016/5/14/chartex" xmlns:mc="http://schemas.openxmlformats.org/markup-compatibility/2006" xmlns:aink="http://schemas.microsoft.com/office/drawing/2016/ink" xmlns:am3d="http://schemas.microsoft.com/office/drawing/2017/model3d" xmlns:o="urn:schemas-microsoft-com:office:office" xmlns:oel="http://schemas.microsoft.com/office/2019/extlst" xmlns:r="http://schemas.openxmlformats.org/officeDocument/2006/relationships" xmlns:m="http://schemas.openxmlformats.org/officeDocument/2006/math" xmlns:v="urn:schemas-microsoft-com:vml" xmlns:wp14="http://schemas.microsoft.com/office/word/2010/wordprocessingDrawing" xmlns:wp="http://schemas.openxmlformats.org/drawingml/2006/wordprocessingDrawing" xmlns:w10="urn:schemas-microsoft-com:office:word" xmlns:w="http://schemas.openxmlformats.org/wordprocessingml/2006/main" xmlns:w14="http://schemas.microsoft.com/office/word/2010/wordml" xmlns:w15="http://schemas.microsoft.com/office/word/2012/wordml" xmlns:w16cex="http://schemas.microsoft.com/office/word/2018/wordml/cex" xmlns:w16cid="http://schemas.microsoft.com/office/word/2016/wordml/cid" xmlns:w16="http://schemas.microsoft.com/office/word/2018/wordml" xmlns:w16du="http://schemas.microsoft.com/office/word/2023/wordml/word16du" xmlns:w16sdtdh="http://schemas.microsoft.com/office/word/2020/wordml/sdtdatahash" xmlns:w16se="http://schemas.microsoft.com/office/word/2015/wordml/symex" xmlns:wpg="http://schemas.microsoft.com/office/word/2010/wordprocessingGroup" xmlns:wpi="http://schemas.microsoft.com/office/word/2010/wordprocessingInk" xmlns:wne="http://schemas.microsoft.com/office/word/2006/wordml" xmlns:wps="http://schemas.microsoft.com/office/word/2010/wordprocessingShape" mc:Ignorable="w14 w15 w16se w16cid w16 w16cex w16sdtdh wp14">
   <w:p>
     <w:pPr>
       <w:pStyle w:val="Footer"/>
@@ -1506,7 +1515,7 @@
 </file>
 
 <file path=word/footer2.xml><?xml version="1.0" encoding="utf-8"?>
-<w:ftr xmlns:wpc="http://schemas.microsoft.com/office/word/2010/wordprocessingCanvas" xmlns:cx="http://schemas.microsoft.com/office/drawing/2014/chartex" xmlns:cx1="http://schemas.microsoft.com/office/drawing/2015/9/8/chartex" xmlns:cx2="http://schemas.microsoft.com/office/drawing/2015/10/21/chartex" xmlns:cx3="http://schemas.microsoft.com/office/drawing/2016/5/9/chartex" xmlns:cx4="http://schemas.microsoft.com/office/drawing/2016/5/10/chartex" xmlns:cx5="http://schemas.microsoft.com/office/drawing/2016/5/11/chartex" xmlns:cx6="http://schemas.microsoft.com/office/drawing/2016/5/12/chartex" xmlns:cx7="http://schemas.microsoft.com/office/drawing/2016/5/13/chartex" xmlns:cx8="http://schemas.microsoft.com/office/drawing/2016/5/14/chartex" xmlns:mc="http://schemas.openxmlformats.org/markup-compatibility/2006" xmlns:aink="http://schemas.microsoft.com/office/drawing/2016/ink" xmlns:am3d="http://schemas.microsoft.com/office/drawing/2017/model3d" xmlns:o="urn:schemas-microsoft-com:office:office" xmlns:oel="http://schemas.microsoft.com/office/2019/extlst" xmlns:r="http://schemas.openxmlformats.org/officeDocument/2006/relationships" xmlns:m="http://schemas.openxmlformats.org/officeDocument/2006/math" xmlns:v="urn:schemas-microsoft-com:vml" xmlns:wp14="http://schemas.microsoft.com/office/word/2010/wordprocessingDrawing" xmlns:wp="http://schemas.openxmlformats.org/drawingml/2006/wordprocessingDrawing" xmlns:w10="urn:schemas-microsoft-com:office:word" xmlns:w="http://schemas.openxmlformats.org/wordprocessingml/2006/main" xmlns:w14="http://schemas.microsoft.com/office/word/2010/wordml" xmlns:w15="http://schemas.microsoft.com/office/word/2012/wordml" xmlns:w16cex="http://schemas.microsoft.com/office/word/2018/wordml/cex" xmlns:w16cid="http://schemas.microsoft.com/office/word/2016/wordml/cid" xmlns:w16="http://schemas.microsoft.com/office/word/2018/wordml" xmlns:w16sdtdh="http://schemas.microsoft.com/office/word/2020/wordml/sdtdatahash" xmlns:w16se="http://schemas.microsoft.com/office/word/2015/wordml/symex" xmlns:wpg="http://schemas.microsoft.com/office/word/2010/wordprocessingGroup" xmlns:wpi="http://schemas.microsoft.com/office/word/2010/wordprocessingInk" xmlns:wne="http://schemas.microsoft.com/office/word/2006/wordml" xmlns:wps="http://schemas.microsoft.com/office/word/2010/wordprocessingShape" mc:Ignorable="w14 w15 w16se w16cid w16 w16cex w16sdtdh wp14">
+<w:ftr xmlns:wpc="http://schemas.microsoft.com/office/word/2010/wordprocessingCanvas" xmlns:cx="http://schemas.microsoft.com/office/drawing/2014/chartex" xmlns:cx1="http://schemas.microsoft.com/office/drawing/2015/9/8/chartex" xmlns:cx2="http://schemas.microsoft.com/office/drawing/2015/10/21/chartex" xmlns:cx3="http://schemas.microsoft.com/office/drawing/2016/5/9/chartex" xmlns:cx4="http://schemas.microsoft.com/office/drawing/2016/5/10/chartex" xmlns:cx5="http://schemas.microsoft.com/office/drawing/2016/5/11/chartex" xmlns:cx6="http://schemas.microsoft.com/office/drawing/2016/5/12/chartex" xmlns:cx7="http://schemas.microsoft.com/office/drawing/2016/5/13/chartex" xmlns:cx8="http://schemas.microsoft.com/office/drawing/2016/5/14/chartex" xmlns:mc="http://schemas.openxmlformats.org/markup-compatibility/2006" xmlns:aink="http://schemas.microsoft.com/office/drawing/2016/ink" xmlns:am3d="http://schemas.microsoft.com/office/drawing/2017/model3d" xmlns:o="urn:schemas-microsoft-com:office:office" xmlns:oel="http://schemas.microsoft.com/office/2019/extlst" xmlns:r="http://schemas.openxmlformats.org/officeDocument/2006/relationships" xmlns:m="http://schemas.openxmlformats.org/officeDocument/2006/math" xmlns:v="urn:schemas-microsoft-com:vml" xmlns:wp14="http://schemas.microsoft.com/office/word/2010/wordprocessingDrawing" xmlns:wp="http://schemas.openxmlformats.org/drawingml/2006/wordprocessingDrawing" xmlns:w10="urn:schemas-microsoft-com:office:word" xmlns:w="http://schemas.openxmlformats.org/wordprocessingml/2006/main" xmlns:w14="http://schemas.microsoft.com/office/word/2010/wordml" xmlns:w15="http://schemas.microsoft.com/office/word/2012/wordml" xmlns:w16cex="http://schemas.microsoft.com/office/word/2018/wordml/cex" xmlns:w16cid="http://schemas.microsoft.com/office/word/2016/wordml/cid" xmlns:w16="http://schemas.microsoft.com/office/word/2018/wordml" xmlns:w16du="http://schemas.microsoft.com/office/word/2023/wordml/word16du" xmlns:w16sdtdh="http://schemas.microsoft.com/office/word/2020/wordml/sdtdatahash" xmlns:w16se="http://schemas.microsoft.com/office/word/2015/wordml/symex" xmlns:wpg="http://schemas.microsoft.com/office/word/2010/wordprocessingGroup" xmlns:wpi="http://schemas.microsoft.com/office/word/2010/wordprocessingInk" xmlns:wne="http://schemas.microsoft.com/office/word/2006/wordml" xmlns:wps="http://schemas.microsoft.com/office/word/2010/wordprocessingShape" mc:Ignorable="w14 w15 w16se w16cid w16 w16cex w16sdtdh wp14">
   <w:p>
     <w:pPr>
       <w:pStyle w:val="Footer"/>
@@ -1580,7 +1589,7 @@
 </file>
 
 <file path=word/footer3.xml><?xml version="1.0" encoding="utf-8"?>
-<w:ftr xmlns:wpc="http://schemas.microsoft.com/office/word/2010/wordprocessingCanvas" xmlns:cx="http://schemas.microsoft.com/office/drawing/2014/chartex" xmlns:cx1="http://schemas.microsoft.com/office/drawing/2015/9/8/chartex" xmlns:cx2="http://schemas.microsoft.com/office/drawing/2015/10/21/chartex" xmlns:cx3="http://schemas.microsoft.com/office/drawing/2016/5/9/chartex" xmlns:cx4="http://schemas.microsoft.com/office/drawing/2016/5/10/chartex" xmlns:cx5="http://schemas.microsoft.com/office/drawing/2016/5/11/chartex" xmlns:cx6="http://schemas.microsoft.com/office/drawing/2016/5/12/chartex" xmlns:cx7="http://schemas.microsoft.com/office/drawing/2016/5/13/chartex" xmlns:cx8="http://schemas.microsoft.com/office/drawing/2016/5/14/chartex" xmlns:mc="http://schemas.openxmlformats.org/markup-compatibility/2006" xmlns:aink="http://schemas.microsoft.com/office/drawing/2016/ink" xmlns:am3d="http://schemas.microsoft.com/office/drawing/2017/model3d" xmlns:o="urn:schemas-microsoft-com:office:office" xmlns:oel="http://schemas.microsoft.com/office/2019/extlst" xmlns:r="http://schemas.openxmlformats.org/officeDocument/2006/relationships" xmlns:m="http://schemas.openxmlformats.org/officeDocument/2006/math" xmlns:v="urn:schemas-microsoft-com:vml" xmlns:wp14="http://schemas.microsoft.com/office/word/2010/wordprocessingDrawing" xmlns:wp="http://schemas.openxmlformats.org/drawingml/2006/wordprocessingDrawing" xmlns:w10="urn:schemas-microsoft-com:office:word" xmlns:w="http://schemas.openxmlformats.org/wordprocessingml/2006/main" xmlns:w14="http://schemas.microsoft.com/office/word/2010/wordml" xmlns:w15="http://schemas.microsoft.com/office/word/2012/wordml" xmlns:w16cex="http://schemas.microsoft.com/office/word/2018/wordml/cex" xmlns:w16cid="http://schemas.microsoft.com/office/word/2016/wordml/cid" xmlns:w16="http://schemas.microsoft.com/office/word/2018/wordml" xmlns:w16sdtdh="http://schemas.microsoft.com/office/word/2020/wordml/sdtdatahash" xmlns:w16se="http://schemas.microsoft.com/office/word/2015/wordml/symex" xmlns:wpg="http://schemas.microsoft.com/office/word/2010/wordprocessingGroup" xmlns:wpi="http://schemas.microsoft.com/office/word/2010/wordprocessingInk" xmlns:wne="http://schemas.microsoft.com/office/word/2006/wordml" xmlns:wps="http://schemas.microsoft.com/office/word/2010/wordprocessingShape" mc:Ignorable="w14 w15 w16se w16cid w16 w16cex w16sdtdh wp14">
+<w:ftr xmlns:wpc="http://schemas.microsoft.com/office/word/2010/wordprocessingCanvas" xmlns:cx="http://schemas.microsoft.com/office/drawing/2014/chartex" xmlns:cx1="http://schemas.microsoft.com/office/drawing/2015/9/8/chartex" xmlns:cx2="http://schemas.microsoft.com/office/drawing/2015/10/21/chartex" xmlns:cx3="http://schemas.microsoft.com/office/drawing/2016/5/9/chartex" xmlns:cx4="http://schemas.microsoft.com/office/drawing/2016/5/10/chartex" xmlns:cx5="http://schemas.microsoft.com/office/drawing/2016/5/11/chartex" xmlns:cx6="http://schemas.microsoft.com/office/drawing/2016/5/12/chartex" xmlns:cx7="http://schemas.microsoft.com/office/drawing/2016/5/13/chartex" xmlns:cx8="http://schemas.microsoft.com/office/drawing/2016/5/14/chartex" xmlns:mc="http://schemas.openxmlformats.org/markup-compatibility/2006" xmlns:aink="http://schemas.microsoft.com/office/drawing/2016/ink" xmlns:am3d="http://schemas.microsoft.com/office/drawing/2017/model3d" xmlns:o="urn:schemas-microsoft-com:office:office" xmlns:oel="http://schemas.microsoft.com/office/2019/extlst" xmlns:r="http://schemas.openxmlformats.org/officeDocument/2006/relationships" xmlns:m="http://schemas.openxmlformats.org/officeDocument/2006/math" xmlns:v="urn:schemas-microsoft-com:vml" xmlns:wp14="http://schemas.microsoft.com/office/word/2010/wordprocessingDrawing" xmlns:wp="http://schemas.openxmlformats.org/drawingml/2006/wordprocessingDrawing" xmlns:w10="urn:schemas-microsoft-com:office:word" xmlns:w="http://schemas.openxmlformats.org/wordprocessingml/2006/main" xmlns:w14="http://schemas.microsoft.com/office/word/2010/wordml" xmlns:w15="http://schemas.microsoft.com/office/word/2012/wordml" xmlns:w16cex="http://schemas.microsoft.com/office/word/2018/wordml/cex" xmlns:w16cid="http://schemas.microsoft.com/office/word/2016/wordml/cid" xmlns:w16="http://schemas.microsoft.com/office/word/2018/wordml" xmlns:w16du="http://schemas.microsoft.com/office/word/2023/wordml/word16du" xmlns:w16sdtdh="http://schemas.microsoft.com/office/word/2020/wordml/sdtdatahash" xmlns:w16se="http://schemas.microsoft.com/office/word/2015/wordml/symex" xmlns:wpg="http://schemas.microsoft.com/office/word/2010/wordprocessingGroup" xmlns:wpi="http://schemas.microsoft.com/office/word/2010/wordprocessingInk" xmlns:wne="http://schemas.microsoft.com/office/word/2006/wordml" xmlns:wps="http://schemas.microsoft.com/office/word/2010/wordprocessingShape" mc:Ignorable="w14 w15 w16se w16cid w16 w16cex w16sdtdh wp14">
   <w:p>
     <w:pPr>
       <w:pStyle w:val="Footer"/>
@@ -1590,7 +1599,7 @@
 </file>
 
 <file path=word/footnotes.xml><?xml version="1.0" encoding="utf-8"?>
-<w:footnotes xmlns:wpc="http://schemas.microsoft.com/office/word/2010/wordprocessingCanvas" xmlns:cx="http://schemas.microsoft.com/office/drawing/2014/chartex" xmlns:cx1="http://schemas.microsoft.com/office/drawing/2015/9/8/chartex" xmlns:cx2="http://schemas.microsoft.com/office/drawing/2015/10/21/chartex" xmlns:cx3="http://schemas.microsoft.com/office/drawing/2016/5/9/chartex" xmlns:cx4="http://schemas.microsoft.com/office/drawing/2016/5/10/chartex" xmlns:cx5="http://schemas.microsoft.com/office/drawing/2016/5/11/chartex" xmlns:cx6="http://schemas.microsoft.com/office/drawing/2016/5/12/chartex" xmlns:cx7="http://schemas.microsoft.com/office/drawing/2016/5/13/chartex" xmlns:cx8="http://schemas.microsoft.com/office/drawing/2016/5/14/chartex" xmlns:mc="http://schemas.openxmlformats.org/markup-compatibility/2006" xmlns:aink="http://schemas.microsoft.com/office/drawing/2016/ink" xmlns:am3d="http://schemas.microsoft.com/office/drawing/2017/model3d" xmlns:o="urn:schemas-microsoft-com:office:office" xmlns:oel="http://schemas.microsoft.com/office/2019/extlst" xmlns:r="http://schemas.openxmlformats.org/officeDocument/2006/relationships" xmlns:m="http://schemas.openxmlformats.org/officeDocument/2006/math" xmlns:v="urn:schemas-microsoft-com:vml" xmlns:wp14="http://schemas.microsoft.com/office/word/2010/wordprocessingDrawing" xmlns:wp="http://schemas.openxmlformats.org/drawingml/2006/wordprocessingDrawing" xmlns:w10="urn:schemas-microsoft-com:office:word" xmlns:w="http://schemas.openxmlformats.org/wordprocessingml/2006/main" xmlns:w14="http://schemas.microsoft.com/office/word/2010/wordml" xmlns:w15="http://schemas.microsoft.com/office/word/2012/wordml" xmlns:w16cex="http://schemas.microsoft.com/office/word/2018/wordml/cex" xmlns:w16cid="http://schemas.microsoft.com/office/word/2016/wordml/cid" xmlns:w16="http://schemas.microsoft.com/office/word/2018/wordml" xmlns:w16sdtdh="http://schemas.microsoft.com/office/word/2020/wordml/sdtdatahash" xmlns:w16se="http://schemas.microsoft.com/office/word/2015/wordml/symex" xmlns:wpg="http://schemas.microsoft.com/office/word/2010/wordprocessingGroup" xmlns:wpi="http://schemas.microsoft.com/office/word/2010/wordprocessingInk" xmlns:wne="http://schemas.microsoft.com/office/word/2006/wordml" xmlns:wps="http://schemas.microsoft.com/office/word/2010/wordprocessingShape" mc:Ignorable="w14 w15 w16se w16cid w16 w16cex w16sdtdh wp14">
+<w:footnotes xmlns:wpc="http://schemas.microsoft.com/office/word/2010/wordprocessingCanvas" xmlns:cx="http://schemas.microsoft.com/office/drawing/2014/chartex" xmlns:cx1="http://schemas.microsoft.com/office/drawing/2015/9/8/chartex" xmlns:cx2="http://schemas.microsoft.com/office/drawing/2015/10/21/chartex" xmlns:cx3="http://schemas.microsoft.com/office/drawing/2016/5/9/chartex" xmlns:cx4="http://schemas.microsoft.com/office/drawing/2016/5/10/chartex" xmlns:cx5="http://schemas.microsoft.com/office/drawing/2016/5/11/chartex" xmlns:cx6="http://schemas.microsoft.com/office/drawing/2016/5/12/chartex" xmlns:cx7="http://schemas.microsoft.com/office/drawing/2016/5/13/chartex" xmlns:cx8="http://schemas.microsoft.com/office/drawing/2016/5/14/chartex" xmlns:mc="http://schemas.openxmlformats.org/markup-compatibility/2006" xmlns:aink="http://schemas.microsoft.com/office/drawing/2016/ink" xmlns:am3d="http://schemas.microsoft.com/office/drawing/2017/model3d" xmlns:o="urn:schemas-microsoft-com:office:office" xmlns:oel="http://schemas.microsoft.com/office/2019/extlst" xmlns:r="http://schemas.openxmlformats.org/officeDocument/2006/relationships" xmlns:m="http://schemas.openxmlformats.org/officeDocument/2006/math" xmlns:v="urn:schemas-microsoft-com:vml" xmlns:wp14="http://schemas.microsoft.com/office/word/2010/wordprocessingDrawing" xmlns:wp="http://schemas.openxmlformats.org/drawingml/2006/wordprocessingDrawing" xmlns:w10="urn:schemas-microsoft-com:office:word" xmlns:w="http://schemas.openxmlformats.org/wordprocessingml/2006/main" xmlns:w14="http://schemas.microsoft.com/office/word/2010/wordml" xmlns:w15="http://schemas.microsoft.com/office/word/2012/wordml" xmlns:w16cex="http://schemas.microsoft.com/office/word/2018/wordml/cex" xmlns:w16cid="http://schemas.microsoft.com/office/word/2016/wordml/cid" xmlns:w16="http://schemas.microsoft.com/office/word/2018/wordml" xmlns:w16du="http://schemas.microsoft.com/office/word/2023/wordml/word16du" xmlns:w16sdtdh="http://schemas.microsoft.com/office/word/2020/wordml/sdtdatahash" xmlns:w16se="http://schemas.microsoft.com/office/word/2015/wordml/symex" xmlns:wpg="http://schemas.microsoft.com/office/word/2010/wordprocessingGroup" xmlns:wpi="http://schemas.microsoft.com/office/word/2010/wordprocessingInk" xmlns:wne="http://schemas.microsoft.com/office/word/2006/wordml" xmlns:wps="http://schemas.microsoft.com/office/word/2010/wordprocessingShape" mc:Ignorable="w14 w15 w16se w16cid w16 w16cex w16sdtdh wp14">
   <w:footnote w:type="separator" w:id="-1">
     <w:p>
       <w:pPr>
@@ -1615,7 +1624,7 @@
 </file>
 
 <file path=word/header1.xml><?xml version="1.0" encoding="utf-8"?>
-<w:hdr xmlns:wpc="http://schemas.microsoft.com/office/word/2010/wordprocessingCanvas" xmlns:cx="http://schemas.microsoft.com/office/drawing/2014/chartex" xmlns:cx1="http://schemas.microsoft.com/office/drawing/2015/9/8/chartex" xmlns:cx2="http://schemas.microsoft.com/office/drawing/2015/10/21/chartex" xmlns:cx3="http://schemas.microsoft.com/office/drawing/2016/5/9/chartex" xmlns:cx4="http://schemas.microsoft.com/office/drawing/2016/5/10/chartex" xmlns:cx5="http://schemas.microsoft.com/office/drawing/2016/5/11/chartex" xmlns:cx6="http://schemas.microsoft.com/office/drawing/2016/5/12/chartex" xmlns:cx7="http://schemas.microsoft.com/office/drawing/2016/5/13/chartex" xmlns:cx8="http://schemas.microsoft.com/office/drawing/2016/5/14/chartex" xmlns:mc="http://schemas.openxmlformats.org/markup-compatibility/2006" xmlns:aink="http://schemas.microsoft.com/office/drawing/2016/ink" xmlns:am3d="http://schemas.microsoft.com/office/drawing/2017/model3d" xmlns:o="urn:schemas-microsoft-com:office:office" xmlns:oel="http://schemas.microsoft.com/office/2019/extlst" xmlns:r="http://schemas.openxmlformats.org/officeDocument/2006/relationships" xmlns:m="http://schemas.openxmlformats.org/officeDocument/2006/math" xmlns:v="urn:schemas-microsoft-com:vml" xmlns:wp14="http://schemas.microsoft.com/office/word/2010/wordprocessingDrawing" xmlns:wp="http://schemas.openxmlformats.org/drawingml/2006/wordprocessingDrawing" xmlns:w10="urn:schemas-microsoft-com:office:word" xmlns:w="http://schemas.openxmlformats.org/wordprocessingml/2006/main" xmlns:w14="http://schemas.microsoft.com/office/word/2010/wordml" xmlns:w15="http://schemas.microsoft.com/office/word/2012/wordml" xmlns:w16cex="http://schemas.microsoft.com/office/word/2018/wordml/cex" xmlns:w16cid="http://schemas.microsoft.com/office/word/2016/wordml/cid" xmlns:w16="http://schemas.microsoft.com/office/word/2018/wordml" xmlns:w16sdtdh="http://schemas.microsoft.com/office/word/2020/wordml/sdtdatahash" xmlns:w16se="http://schemas.microsoft.com/office/word/2015/wordml/symex" xmlns:wpg="http://schemas.microsoft.com/office/word/2010/wordprocessingGroup" xmlns:wpi="http://schemas.microsoft.com/office/word/2010/wordprocessingInk" xmlns:wne="http://schemas.microsoft.com/office/word/2006/wordml" xmlns:wps="http://schemas.microsoft.com/office/word/2010/wordprocessingShape" mc:Ignorable="w14 w15 w16se w16cid w16 w16cex w16sdtdh wp14">
+<w:hdr xmlns:wpc="http://schemas.microsoft.com/office/word/2010/wordprocessingCanvas" xmlns:cx="http://schemas.microsoft.com/office/drawing/2014/chartex" xmlns:cx1="http://schemas.microsoft.com/office/drawing/2015/9/8/chartex" xmlns:cx2="http://schemas.microsoft.com/office/drawing/2015/10/21/chartex" xmlns:cx3="http://schemas.microsoft.com/office/drawing/2016/5/9/chartex" xmlns:cx4="http://schemas.microsoft.com/office/drawing/2016/5/10/chartex" xmlns:cx5="http://schemas.microsoft.com/office/drawing/2016/5/11/chartex" xmlns:cx6="http://schemas.microsoft.com/office/drawing/2016/5/12/chartex" xmlns:cx7="http://schemas.microsoft.com/office/drawing/2016/5/13/chartex" xmlns:cx8="http://schemas.microsoft.com/office/drawing/2016/5/14/chartex" xmlns:mc="http://schemas.openxmlformats.org/markup-compatibility/2006" xmlns:aink="http://schemas.microsoft.com/office/drawing/2016/ink" xmlns:am3d="http://schemas.microsoft.com/office/drawing/2017/model3d" xmlns:o="urn:schemas-microsoft-com:office:office" xmlns:oel="http://schemas.microsoft.com/office/2019/extlst" xmlns:r="http://schemas.openxmlformats.org/officeDocument/2006/relationships" xmlns:m="http://schemas.openxmlformats.org/officeDocument/2006/math" xmlns:v="urn:schemas-microsoft-com:vml" xmlns:wp14="http://schemas.microsoft.com/office/word/2010/wordprocessingDrawing" xmlns:wp="http://schemas.openxmlformats.org/drawingml/2006/wordprocessingDrawing" xmlns:w10="urn:schemas-microsoft-com:office:word" xmlns:w="http://schemas.openxmlformats.org/wordprocessingml/2006/main" xmlns:w14="http://schemas.microsoft.com/office/word/2010/wordml" xmlns:w15="http://schemas.microsoft.com/office/word/2012/wordml" xmlns:w16cex="http://schemas.microsoft.com/office/word/2018/wordml/cex" xmlns:w16cid="http://schemas.microsoft.com/office/word/2016/wordml/cid" xmlns:w16="http://schemas.microsoft.com/office/word/2018/wordml" xmlns:w16du="http://schemas.microsoft.com/office/word/2023/wordml/word16du" xmlns:w16sdtdh="http://schemas.microsoft.com/office/word/2020/wordml/sdtdatahash" xmlns:w16se="http://schemas.microsoft.com/office/word/2015/wordml/symex" xmlns:wpg="http://schemas.microsoft.com/office/word/2010/wordprocessingGroup" xmlns:wpi="http://schemas.microsoft.com/office/word/2010/wordprocessingInk" xmlns:wne="http://schemas.microsoft.com/office/word/2006/wordml" xmlns:wps="http://schemas.microsoft.com/office/word/2010/wordprocessingShape" mc:Ignorable="w14 w15 w16se w16cid w16 w16cex w16sdtdh wp14">
   <w:p>
     <w:pPr>
       <w:pStyle w:val="Header"/>
@@ -1625,7 +1634,7 @@
 </file>
 
 <file path=word/header2.xml><?xml version="1.0" encoding="utf-8"?>
-<w:hdr xmlns:wpc="http://schemas.microsoft.com/office/word/2010/wordprocessingCanvas" xmlns:cx="http://schemas.microsoft.com/office/drawing/2014/chartex" xmlns:cx1="http://schemas.microsoft.com/office/drawing/2015/9/8/chartex" xmlns:cx2="http://schemas.microsoft.com/office/drawing/2015/10/21/chartex" xmlns:cx3="http://schemas.microsoft.com/office/drawing/2016/5/9/chartex" xmlns:cx4="http://schemas.microsoft.com/office/drawing/2016/5/10/chartex" xmlns:cx5="http://schemas.microsoft.com/office/drawing/2016/5/11/chartex" xmlns:cx6="http://schemas.microsoft.com/office/drawing/2016/5/12/chartex" xmlns:cx7="http://schemas.microsoft.com/office/drawing/2016/5/13/chartex" xmlns:cx8="http://schemas.microsoft.com/office/drawing/2016/5/14/chartex" xmlns:mc="http://schemas.openxmlformats.org/markup-compatibility/2006" xmlns:aink="http://schemas.microsoft.com/office/drawing/2016/ink" xmlns:am3d="http://schemas.microsoft.com/office/drawing/2017/model3d" xmlns:o="urn:schemas-microsoft-com:office:office" xmlns:oel="http://schemas.microsoft.com/office/2019/extlst" xmlns:r="http://schemas.openxmlformats.org/officeDocument/2006/relationships" xmlns:m="http://schemas.openxmlformats.org/officeDocument/2006/math" xmlns:v="urn:schemas-microsoft-com:vml" xmlns:wp14="http://schemas.microsoft.com/office/word/2010/wordprocessingDrawing" xmlns:wp="http://schemas.openxmlformats.org/drawingml/2006/wordprocessingDrawing" xmlns:w10="urn:schemas-microsoft-com:office:word" xmlns:w="http://schemas.openxmlformats.org/wordprocessingml/2006/main" xmlns:w14="http://schemas.microsoft.com/office/word/2010/wordml" xmlns:w15="http://schemas.microsoft.com/office/word/2012/wordml" xmlns:w16cex="http://schemas.microsoft.com/office/word/2018/wordml/cex" xmlns:w16cid="http://schemas.microsoft.com/office/word/2016/wordml/cid" xmlns:w16="http://schemas.microsoft.com/office/word/2018/wordml" xmlns:w16sdtdh="http://schemas.microsoft.com/office/word/2020/wordml/sdtdatahash" xmlns:w16se="http://schemas.microsoft.com/office/word/2015/wordml/symex" xmlns:wpg="http://schemas.microsoft.com/office/word/2010/wordprocessingGroup" xmlns:wpi="http://schemas.microsoft.com/office/word/2010/wordprocessingInk" xmlns:wne="http://schemas.microsoft.com/office/word/2006/wordml" xmlns:wps="http://schemas.microsoft.com/office/word/2010/wordprocessingShape" mc:Ignorable="w14 w15 w16se w16cid w16 w16cex w16sdtdh wp14">
+<w:hdr xmlns:wpc="http://schemas.microsoft.com/office/word/2010/wordprocessingCanvas" xmlns:cx="http://schemas.microsoft.com/office/drawing/2014/chartex" xmlns:cx1="http://schemas.microsoft.com/office/drawing/2015/9/8/chartex" xmlns:cx2="http://schemas.microsoft.com/office/drawing/2015/10/21/chartex" xmlns:cx3="http://schemas.microsoft.com/office/drawing/2016/5/9/chartex" xmlns:cx4="http://schemas.microsoft.com/office/drawing/2016/5/10/chartex" xmlns:cx5="http://schemas.microsoft.com/office/drawing/2016/5/11/chartex" xmlns:cx6="http://schemas.microsoft.com/office/drawing/2016/5/12/chartex" xmlns:cx7="http://schemas.microsoft.com/office/drawing/2016/5/13/chartex" xmlns:cx8="http://schemas.microsoft.com/office/drawing/2016/5/14/chartex" xmlns:mc="http://schemas.openxmlformats.org/markup-compatibility/2006" xmlns:aink="http://schemas.microsoft.com/office/drawing/2016/ink" xmlns:am3d="http://schemas.microsoft.com/office/drawing/2017/model3d" xmlns:o="urn:schemas-microsoft-com:office:office" xmlns:oel="http://schemas.microsoft.com/office/2019/extlst" xmlns:r="http://schemas.openxmlformats.org/officeDocument/2006/relationships" xmlns:m="http://schemas.openxmlformats.org/officeDocument/2006/math" xmlns:v="urn:schemas-microsoft-com:vml" xmlns:wp14="http://schemas.microsoft.com/office/word/2010/wordprocessingDrawing" xmlns:wp="http://schemas.openxmlformats.org/drawingml/2006/wordprocessingDrawing" xmlns:w10="urn:schemas-microsoft-com:office:word" xmlns:w="http://schemas.openxmlformats.org/wordprocessingml/2006/main" xmlns:w14="http://schemas.microsoft.com/office/word/2010/wordml" xmlns:w15="http://schemas.microsoft.com/office/word/2012/wordml" xmlns:w16cex="http://schemas.microsoft.com/office/word/2018/wordml/cex" xmlns:w16cid="http://schemas.microsoft.com/office/word/2016/wordml/cid" xmlns:w16="http://schemas.microsoft.com/office/word/2018/wordml" xmlns:w16du="http://schemas.microsoft.com/office/word/2023/wordml/word16du" xmlns:w16sdtdh="http://schemas.microsoft.com/office/word/2020/wordml/sdtdatahash" xmlns:w16se="http://schemas.microsoft.com/office/word/2015/wordml/symex" xmlns:wpg="http://schemas.microsoft.com/office/word/2010/wordprocessingGroup" xmlns:wpi="http://schemas.microsoft.com/office/word/2010/wordprocessingInk" xmlns:wne="http://schemas.microsoft.com/office/word/2006/wordml" xmlns:wps="http://schemas.microsoft.com/office/word/2010/wordprocessingShape" mc:Ignorable="w14 w15 w16se w16cid w16 w16cex w16sdtdh wp14">
   <w:p>
     <w:pPr>
       <w:pStyle w:val="Header"/>
@@ -1635,7 +1644,7 @@
 </file>
 
 <file path=word/header3.xml><?xml version="1.0" encoding="utf-8"?>
-<w:hdr xmlns:wpc="http://schemas.microsoft.com/office/word/2010/wordprocessingCanvas" xmlns:cx="http://schemas.microsoft.com/office/drawing/2014/chartex" xmlns:cx1="http://schemas.microsoft.com/office/drawing/2015/9/8/chartex" xmlns:cx2="http://schemas.microsoft.com/office/drawing/2015/10/21/chartex" xmlns:cx3="http://schemas.microsoft.com/office/drawing/2016/5/9/chartex" xmlns:cx4="http://schemas.microsoft.com/office/drawing/2016/5/10/chartex" xmlns:cx5="http://schemas.microsoft.com/office/drawing/2016/5/11/chartex" xmlns:cx6="http://schemas.microsoft.com/office/drawing/2016/5/12/chartex" xmlns:cx7="http://schemas.microsoft.com/office/drawing/2016/5/13/chartex" xmlns:cx8="http://schemas.microsoft.com/office/drawing/2016/5/14/chartex" xmlns:mc="http://schemas.openxmlformats.org/markup-compatibility/2006" xmlns:aink="http://schemas.microsoft.com/office/drawing/2016/ink" xmlns:am3d="http://schemas.microsoft.com/office/drawing/2017/model3d" xmlns:o="urn:schemas-microsoft-com:office:office" xmlns:oel="http://schemas.microsoft.com/office/2019/extlst" xmlns:r="http://schemas.openxmlformats.org/officeDocument/2006/relationships" xmlns:m="http://schemas.openxmlformats.org/officeDocument/2006/math" xmlns:v="urn:schemas-microsoft-com:vml" xmlns:wp14="http://schemas.microsoft.com/office/word/2010/wordprocessingDrawing" xmlns:wp="http://schemas.openxmlformats.org/drawingml/2006/wordprocessingDrawing" xmlns:w10="urn:schemas-microsoft-com:office:word" xmlns:w="http://schemas.openxmlformats.org/wordprocessingml/2006/main" xmlns:w14="http://schemas.microsoft.com/office/word/2010/wordml" xmlns:w15="http://schemas.microsoft.com/office/word/2012/wordml" xmlns:w16cex="http://schemas.microsoft.com/office/word/2018/wordml/cex" xmlns:w16cid="http://schemas.microsoft.com/office/word/2016/wordml/cid" xmlns:w16="http://schemas.microsoft.com/office/word/2018/wordml" xmlns:w16sdtdh="http://schemas.microsoft.com/office/word/2020/wordml/sdtdatahash" xmlns:w16se="http://schemas.microsoft.com/office/word/2015/wordml/symex" xmlns:wpg="http://schemas.microsoft.com/office/word/2010/wordprocessingGroup" xmlns:wpi="http://schemas.microsoft.com/office/word/2010/wordprocessingInk" xmlns:wne="http://schemas.microsoft.com/office/word/2006/wordml" xmlns:wps="http://schemas.microsoft.com/office/word/2010/wordprocessingShape" mc:Ignorable="w14 w15 w16se w16cid w16 w16cex w16sdtdh wp14">
+<w:hdr xmlns:wpc="http://schemas.microsoft.com/office/word/2010/wordprocessingCanvas" xmlns:cx="http://schemas.microsoft.com/office/drawing/2014/chartex" xmlns:cx1="http://schemas.microsoft.com/office/drawing/2015/9/8/chartex" xmlns:cx2="http://schemas.microsoft.com/office/drawing/2015/10/21/chartex" xmlns:cx3="http://schemas.microsoft.com/office/drawing/2016/5/9/chartex" xmlns:cx4="http://schemas.microsoft.com/office/drawing/2016/5/10/chartex" xmlns:cx5="http://schemas.microsoft.com/office/drawing/2016/5/11/chartex" xmlns:cx6="http://schemas.microsoft.com/office/drawing/2016/5/12/chartex" xmlns:cx7="http://schemas.microsoft.com/office/drawing/2016/5/13/chartex" xmlns:cx8="http://schemas.microsoft.com/office/drawing/2016/5/14/chartex" xmlns:mc="http://schemas.openxmlformats.org/markup-compatibility/2006" xmlns:aink="http://schemas.microsoft.com/office/drawing/2016/ink" xmlns:am3d="http://schemas.microsoft.com/office/drawing/2017/model3d" xmlns:o="urn:schemas-microsoft-com:office:office" xmlns:oel="http://schemas.microsoft.com/office/2019/extlst" xmlns:r="http://schemas.openxmlformats.org/officeDocument/2006/relationships" xmlns:m="http://schemas.openxmlformats.org/officeDocument/2006/math" xmlns:v="urn:schemas-microsoft-com:vml" xmlns:wp14="http://schemas.microsoft.com/office/word/2010/wordprocessingDrawing" xmlns:wp="http://schemas.openxmlformats.org/drawingml/2006/wordprocessingDrawing" xmlns:w10="urn:schemas-microsoft-com:office:word" xmlns:w="http://schemas.openxmlformats.org/wordprocessingml/2006/main" xmlns:w14="http://schemas.microsoft.com/office/word/2010/wordml" xmlns:w15="http://schemas.microsoft.com/office/word/2012/wordml" xmlns:w16cex="http://schemas.microsoft.com/office/word/2018/wordml/cex" xmlns:w16cid="http://schemas.microsoft.com/office/word/2016/wordml/cid" xmlns:w16="http://schemas.microsoft.com/office/word/2018/wordml" xmlns:w16du="http://schemas.microsoft.com/office/word/2023/wordml/word16du" xmlns:w16sdtdh="http://schemas.microsoft.com/office/word/2020/wordml/sdtdatahash" xmlns:w16se="http://schemas.microsoft.com/office/word/2015/wordml/symex" xmlns:wpg="http://schemas.microsoft.com/office/word/2010/wordprocessingGroup" xmlns:wpi="http://schemas.microsoft.com/office/word/2010/wordprocessingInk" xmlns:wne="http://schemas.microsoft.com/office/word/2006/wordml" xmlns:wps="http://schemas.microsoft.com/office/word/2010/wordprocessingShape" mc:Ignorable="w14 w15 w16se w16cid w16 w16cex w16sdtdh wp14">
   <w:p>
     <w:pPr>
       <w:pStyle w:val="Header"/>
@@ -1768,6 +1777,7 @@
     <w:lsdException w:name="HTML Sample" w:semiHidden="1" w:unhideWhenUsed="1"/>
     <w:lsdException w:name="HTML Typewriter" w:semiHidden="1" w:unhideWhenUsed="1"/>
     <w:lsdException w:name="HTML Variable" w:semiHidden="1" w:unhideWhenUsed="1"/>
+    <w:lsdException w:name="Normal Table" w:semiHidden="1" w:unhideWhenUsed="1"/>
     <w:lsdException w:name="annotation subject" w:semiHidden="1" w:unhideWhenUsed="1"/>
     <w:lsdException w:name="No List" w:semiHidden="1" w:unhideWhenUsed="1"/>
     <w:lsdException w:name="Outline List 1" w:semiHidden="1" w:unhideWhenUsed="1"/>
@@ -1810,8 +1820,11 @@
     <w:lsdException w:name="Table Contemporary" w:semiHidden="1" w:unhideWhenUsed="1"/>
     <w:lsdException w:name="Table Elegant" w:semiHidden="1" w:unhideWhenUsed="1"/>
     <w:lsdException w:name="Table Professional" w:semiHidden="1" w:unhideWhenUsed="1"/>
+    <w:lsdException w:name="Table Subtle 1" w:semiHidden="1" w:unhideWhenUsed="1"/>
     <w:lsdException w:name="Table Subtle 2" w:semiHidden="1" w:unhideWhenUsed="1"/>
     <w:lsdException w:name="Table Web 1" w:semiHidden="1" w:unhideWhenUsed="1"/>
+    <w:lsdException w:name="Table Web 2" w:semiHidden="1" w:unhideWhenUsed="1"/>
+    <w:lsdException w:name="Table Web 3" w:semiHidden="1" w:unhideWhenUsed="1"/>
     <w:lsdException w:name="Balloon Text" w:semiHidden="1" w:unhideWhenUsed="1"/>
     <w:lsdException w:name="Table Grid" w:uiPriority="39"/>
     <w:lsdException w:name="Table Theme" w:semiHidden="1" w:unhideWhenUsed="1"/>

</xml_diff>